<commit_message>
Update to numerals appendix.
</commit_message>
<xml_diff>
--- a/docs/EMUFI-Simple-Inventory-v1_2.docx
+++ b/docs/EMUFI-Simple-Inventory-v1_2.docx
@@ -25772,7 +25772,7 @@
     </w:p>
     <w:tbl>
       <w:tblPr>
-        <w:tblW w:w="12096" w:type="dxa"/>
+        <w:tblW w:w="13104" w:type="dxa"/>
         <w:jc w:val="center"/>
         <w:tblCellMar>
           <w:left w:w="29" w:type="dxa"/>
@@ -25805,6 +25805,8 @@
         <w:gridCol w:w="504"/>
         <w:gridCol w:w="504"/>
         <w:gridCol w:w="504"/>
+        <w:gridCol w:w="504"/>
+        <w:gridCol w:w="504"/>
       </w:tblGrid>
       <w:tr>
         <w:trPr>
@@ -26213,6 +26215,64 @@
                 <w:sz w:val="32"/>
                 <w:szCs w:val="32"/>
               </w:rPr>
+              <w:t></w:t>
+            </w:r>
+          </w:p>
+        </w:tc>
+        <w:tc>
+          <w:tcPr>
+            <w:tcW w:w="504" w:type="dxa"/>
+            <w:tcBorders>
+              <w:top w:val="single" w:sz="8" w:space="0" w:color="A5A5A5"/>
+              <w:left w:val="single" w:sz="8" w:space="0" w:color="A5A5A5"/>
+              <w:bottom w:val="single" w:sz="8" w:space="0" w:color="A5A5A5"/>
+              <w:right w:val="single" w:sz="8" w:space="0" w:color="A5A5A5"/>
+            </w:tcBorders>
+          </w:tcPr>
+          <w:p>
+            <w:pPr>
+              <w:jc w:val="center"/>
+              <w:rPr>
+                <w:rFonts w:ascii="Geʾez Manuscript Zemen Regular" w:hAnsi="Geʾez Manuscript Zemen Regular" w:cs="Geʾez Manuscript Zemen Regular"/>
+                <w:sz w:val="32"/>
+                <w:szCs w:val="32"/>
+              </w:rPr>
+            </w:pPr>
+            <w:r>
+              <w:rPr>
+                <w:rFonts w:ascii="Geʾez Manuscript Zemen Regular" w:hAnsi="Geʾez Manuscript Zemen Regular" w:cs="Geʾez Manuscript Zemen Regular"/>
+                <w:sz w:val="32"/>
+                <w:szCs w:val="32"/>
+              </w:rPr>
+              <w:t></w:t>
+            </w:r>
+          </w:p>
+        </w:tc>
+        <w:tc>
+          <w:tcPr>
+            <w:tcW w:w="504" w:type="dxa"/>
+            <w:tcBorders>
+              <w:top w:val="single" w:sz="8" w:space="0" w:color="A5A5A5"/>
+              <w:left w:val="single" w:sz="8" w:space="0" w:color="A5A5A5"/>
+              <w:bottom w:val="single" w:sz="8" w:space="0" w:color="A5A5A5"/>
+              <w:right w:val="single" w:sz="8" w:space="0" w:color="A5A5A5"/>
+            </w:tcBorders>
+          </w:tcPr>
+          <w:p>
+            <w:pPr>
+              <w:jc w:val="center"/>
+              <w:rPr>
+                <w:rFonts w:ascii="Geʾez Manuscript Zemen Regular" w:hAnsi="Geʾez Manuscript Zemen Regular" w:cs="Geʾez Manuscript Zemen Regular"/>
+                <w:sz w:val="32"/>
+                <w:szCs w:val="32"/>
+              </w:rPr>
+            </w:pPr>
+            <w:r>
+              <w:rPr>
+                <w:rFonts w:ascii="Geʾez Manuscript Zemen Regular" w:hAnsi="Geʾez Manuscript Zemen Regular" w:cs="Geʾez Manuscript Zemen Regular"/>
+                <w:sz w:val="32"/>
+                <w:szCs w:val="32"/>
+              </w:rPr>
               <w:t></w:t>
             </w:r>
           </w:p>
@@ -26925,6 +26985,64 @@
                 <w:sz w:val="32"/>
                 <w:szCs w:val="32"/>
               </w:rPr>
+              <w:t></w:t>
+            </w:r>
+          </w:p>
+        </w:tc>
+        <w:tc>
+          <w:tcPr>
+            <w:tcW w:w="504" w:type="dxa"/>
+            <w:tcBorders>
+              <w:top w:val="single" w:sz="8" w:space="0" w:color="A5A5A5"/>
+              <w:left w:val="single" w:sz="8" w:space="0" w:color="A5A5A5"/>
+              <w:bottom w:val="single" w:sz="8" w:space="0" w:color="A5A5A5"/>
+              <w:right w:val="single" w:sz="8" w:space="0" w:color="A5A5A5"/>
+            </w:tcBorders>
+          </w:tcPr>
+          <w:p>
+            <w:pPr>
+              <w:jc w:val="center"/>
+              <w:rPr>
+                <w:rFonts w:ascii="Geʾez Manuscript Zemen Regular" w:hAnsi="Geʾez Manuscript Zemen Regular" w:cs="Geʾez Manuscript Zemen Regular"/>
+                <w:sz w:val="32"/>
+                <w:szCs w:val="32"/>
+              </w:rPr>
+            </w:pPr>
+            <w:r>
+              <w:rPr>
+                <w:rFonts w:ascii="Geʾez Manuscript Zemen Regular" w:hAnsi="Geʾez Manuscript Zemen Regular" w:cs="Geʾez Manuscript Zemen Regular"/>
+                <w:sz w:val="32"/>
+                <w:szCs w:val="32"/>
+              </w:rPr>
+              <w:t></w:t>
+            </w:r>
+          </w:p>
+        </w:tc>
+        <w:tc>
+          <w:tcPr>
+            <w:tcW w:w="504" w:type="dxa"/>
+            <w:tcBorders>
+              <w:top w:val="single" w:sz="8" w:space="0" w:color="A5A5A5"/>
+              <w:left w:val="single" w:sz="8" w:space="0" w:color="A5A5A5"/>
+              <w:bottom w:val="single" w:sz="8" w:space="0" w:color="A5A5A5"/>
+              <w:right w:val="single" w:sz="8" w:space="0" w:color="A5A5A5"/>
+            </w:tcBorders>
+          </w:tcPr>
+          <w:p>
+            <w:pPr>
+              <w:jc w:val="center"/>
+              <w:rPr>
+                <w:rFonts w:ascii="Geʾez Manuscript Zemen Regular" w:hAnsi="Geʾez Manuscript Zemen Regular" w:cs="Geʾez Manuscript Zemen Regular"/>
+                <w:sz w:val="32"/>
+                <w:szCs w:val="32"/>
+              </w:rPr>
+            </w:pPr>
+            <w:r>
+              <w:rPr>
+                <w:rFonts w:ascii="Geʾez Manuscript Zemen Regular" w:hAnsi="Geʾez Manuscript Zemen Regular" w:cs="Geʾez Manuscript Zemen Regular"/>
+                <w:sz w:val="32"/>
+                <w:szCs w:val="32"/>
+              </w:rPr>
               <w:t></w:t>
             </w:r>
           </w:p>
@@ -27637,6 +27755,64 @@
                 <w:sz w:val="32"/>
                 <w:szCs w:val="32"/>
               </w:rPr>
+              <w:t></w:t>
+            </w:r>
+          </w:p>
+        </w:tc>
+        <w:tc>
+          <w:tcPr>
+            <w:tcW w:w="504" w:type="dxa"/>
+            <w:tcBorders>
+              <w:top w:val="single" w:sz="8" w:space="0" w:color="A5A5A5"/>
+              <w:left w:val="single" w:sz="8" w:space="0" w:color="A5A5A5"/>
+              <w:bottom w:val="single" w:sz="8" w:space="0" w:color="A5A5A5"/>
+              <w:right w:val="single" w:sz="8" w:space="0" w:color="A5A5A5"/>
+            </w:tcBorders>
+          </w:tcPr>
+          <w:p>
+            <w:pPr>
+              <w:jc w:val="center"/>
+              <w:rPr>
+                <w:rFonts w:ascii="Geʾez Manuscript Zemen Regular" w:hAnsi="Geʾez Manuscript Zemen Regular" w:cs="Geʾez Manuscript Zemen Regular"/>
+                <w:sz w:val="32"/>
+                <w:szCs w:val="32"/>
+              </w:rPr>
+            </w:pPr>
+            <w:r>
+              <w:rPr>
+                <w:rFonts w:ascii="Geʾez Manuscript Zemen Regular" w:hAnsi="Geʾez Manuscript Zemen Regular" w:cs="Geʾez Manuscript Zemen Regular"/>
+                <w:sz w:val="32"/>
+                <w:szCs w:val="32"/>
+              </w:rPr>
+              <w:t></w:t>
+            </w:r>
+          </w:p>
+        </w:tc>
+        <w:tc>
+          <w:tcPr>
+            <w:tcW w:w="504" w:type="dxa"/>
+            <w:tcBorders>
+              <w:top w:val="single" w:sz="8" w:space="0" w:color="A5A5A5"/>
+              <w:left w:val="single" w:sz="8" w:space="0" w:color="A5A5A5"/>
+              <w:bottom w:val="single" w:sz="8" w:space="0" w:color="A5A5A5"/>
+              <w:right w:val="single" w:sz="8" w:space="0" w:color="A5A5A5"/>
+            </w:tcBorders>
+          </w:tcPr>
+          <w:p>
+            <w:pPr>
+              <w:jc w:val="center"/>
+              <w:rPr>
+                <w:rFonts w:ascii="Geʾez Manuscript Zemen Regular" w:hAnsi="Geʾez Manuscript Zemen Regular" w:cs="Geʾez Manuscript Zemen Regular"/>
+                <w:sz w:val="32"/>
+                <w:szCs w:val="32"/>
+              </w:rPr>
+            </w:pPr>
+            <w:r>
+              <w:rPr>
+                <w:rFonts w:ascii="Geʾez Manuscript Zemen Regular" w:hAnsi="Geʾez Manuscript Zemen Regular" w:cs="Geʾez Manuscript Zemen Regular"/>
+                <w:sz w:val="32"/>
+                <w:szCs w:val="32"/>
+              </w:rPr>
               <w:t></w:t>
             </w:r>
           </w:p>
@@ -28349,6 +28525,64 @@
                 <w:sz w:val="32"/>
                 <w:szCs w:val="32"/>
               </w:rPr>
+              <w:t></w:t>
+            </w:r>
+          </w:p>
+        </w:tc>
+        <w:tc>
+          <w:tcPr>
+            <w:tcW w:w="504" w:type="dxa"/>
+            <w:tcBorders>
+              <w:top w:val="single" w:sz="8" w:space="0" w:color="A5A5A5"/>
+              <w:left w:val="single" w:sz="8" w:space="0" w:color="A5A5A5"/>
+              <w:bottom w:val="single" w:sz="8" w:space="0" w:color="A5A5A5"/>
+              <w:right w:val="single" w:sz="8" w:space="0" w:color="A5A5A5"/>
+            </w:tcBorders>
+          </w:tcPr>
+          <w:p>
+            <w:pPr>
+              <w:jc w:val="center"/>
+              <w:rPr>
+                <w:rFonts w:ascii="Geʾez Manuscript Zemen Regular" w:hAnsi="Geʾez Manuscript Zemen Regular" w:cs="Geʾez Manuscript Zemen Regular"/>
+                <w:sz w:val="32"/>
+                <w:szCs w:val="32"/>
+              </w:rPr>
+            </w:pPr>
+            <w:r>
+              <w:rPr>
+                <w:rFonts w:ascii="Geʾez Manuscript Zemen Regular" w:hAnsi="Geʾez Manuscript Zemen Regular" w:cs="Geʾez Manuscript Zemen Regular"/>
+                <w:sz w:val="32"/>
+                <w:szCs w:val="32"/>
+              </w:rPr>
+              <w:t></w:t>
+            </w:r>
+          </w:p>
+        </w:tc>
+        <w:tc>
+          <w:tcPr>
+            <w:tcW w:w="504" w:type="dxa"/>
+            <w:tcBorders>
+              <w:top w:val="single" w:sz="8" w:space="0" w:color="A5A5A5"/>
+              <w:left w:val="single" w:sz="8" w:space="0" w:color="A5A5A5"/>
+              <w:bottom w:val="single" w:sz="8" w:space="0" w:color="A5A5A5"/>
+              <w:right w:val="single" w:sz="8" w:space="0" w:color="A5A5A5"/>
+            </w:tcBorders>
+          </w:tcPr>
+          <w:p>
+            <w:pPr>
+              <w:jc w:val="center"/>
+              <w:rPr>
+                <w:rFonts w:ascii="Geʾez Manuscript Zemen Regular" w:hAnsi="Geʾez Manuscript Zemen Regular" w:cs="Geʾez Manuscript Zemen Regular"/>
+                <w:sz w:val="32"/>
+                <w:szCs w:val="32"/>
+              </w:rPr>
+            </w:pPr>
+            <w:r>
+              <w:rPr>
+                <w:rFonts w:ascii="Geʾez Manuscript Zemen Regular" w:hAnsi="Geʾez Manuscript Zemen Regular" w:cs="Geʾez Manuscript Zemen Regular"/>
+                <w:sz w:val="32"/>
+                <w:szCs w:val="32"/>
+              </w:rPr>
               <w:t></w:t>
             </w:r>
           </w:p>
@@ -29061,6 +29295,64 @@
                 <w:sz w:val="32"/>
                 <w:szCs w:val="32"/>
               </w:rPr>
+              <w:t></w:t>
+            </w:r>
+          </w:p>
+        </w:tc>
+        <w:tc>
+          <w:tcPr>
+            <w:tcW w:w="504" w:type="dxa"/>
+            <w:tcBorders>
+              <w:top w:val="single" w:sz="8" w:space="0" w:color="A5A5A5"/>
+              <w:left w:val="single" w:sz="8" w:space="0" w:color="A5A5A5"/>
+              <w:bottom w:val="single" w:sz="8" w:space="0" w:color="A5A5A5"/>
+              <w:right w:val="single" w:sz="8" w:space="0" w:color="A5A5A5"/>
+            </w:tcBorders>
+          </w:tcPr>
+          <w:p>
+            <w:pPr>
+              <w:jc w:val="center"/>
+              <w:rPr>
+                <w:rFonts w:ascii="Geʾez Manuscript Zemen Regular" w:hAnsi="Geʾez Manuscript Zemen Regular" w:cs="Geʾez Manuscript Zemen Regular"/>
+                <w:sz w:val="32"/>
+                <w:szCs w:val="32"/>
+              </w:rPr>
+            </w:pPr>
+            <w:r>
+              <w:rPr>
+                <w:rFonts w:ascii="Geʾez Manuscript Zemen Regular" w:hAnsi="Geʾez Manuscript Zemen Regular" w:cs="Geʾez Manuscript Zemen Regular"/>
+                <w:sz w:val="32"/>
+                <w:szCs w:val="32"/>
+              </w:rPr>
+              <w:t></w:t>
+            </w:r>
+          </w:p>
+        </w:tc>
+        <w:tc>
+          <w:tcPr>
+            <w:tcW w:w="504" w:type="dxa"/>
+            <w:tcBorders>
+              <w:top w:val="single" w:sz="8" w:space="0" w:color="A5A5A5"/>
+              <w:left w:val="single" w:sz="8" w:space="0" w:color="A5A5A5"/>
+              <w:bottom w:val="single" w:sz="8" w:space="0" w:color="A5A5A5"/>
+              <w:right w:val="single" w:sz="8" w:space="0" w:color="A5A5A5"/>
+            </w:tcBorders>
+          </w:tcPr>
+          <w:p>
+            <w:pPr>
+              <w:jc w:val="center"/>
+              <w:rPr>
+                <w:rFonts w:ascii="Geʾez Manuscript Zemen Regular" w:hAnsi="Geʾez Manuscript Zemen Regular" w:cs="Geʾez Manuscript Zemen Regular"/>
+                <w:sz w:val="32"/>
+                <w:szCs w:val="32"/>
+              </w:rPr>
+            </w:pPr>
+            <w:r>
+              <w:rPr>
+                <w:rFonts w:ascii="Geʾez Manuscript Zemen Regular" w:hAnsi="Geʾez Manuscript Zemen Regular" w:cs="Geʾez Manuscript Zemen Regular"/>
+                <w:sz w:val="32"/>
+                <w:szCs w:val="32"/>
+              </w:rPr>
               <w:t></w:t>
             </w:r>
           </w:p>
@@ -29773,6 +30065,64 @@
                 <w:sz w:val="32"/>
                 <w:szCs w:val="32"/>
               </w:rPr>
+              <w:t></w:t>
+            </w:r>
+          </w:p>
+        </w:tc>
+        <w:tc>
+          <w:tcPr>
+            <w:tcW w:w="504" w:type="dxa"/>
+            <w:tcBorders>
+              <w:top w:val="single" w:sz="8" w:space="0" w:color="A5A5A5"/>
+              <w:left w:val="single" w:sz="8" w:space="0" w:color="A5A5A5"/>
+              <w:bottom w:val="single" w:sz="8" w:space="0" w:color="A5A5A5"/>
+              <w:right w:val="single" w:sz="8" w:space="0" w:color="A5A5A5"/>
+            </w:tcBorders>
+          </w:tcPr>
+          <w:p>
+            <w:pPr>
+              <w:jc w:val="center"/>
+              <w:rPr>
+                <w:rFonts w:ascii="Geʾez Manuscript Zemen Regular" w:hAnsi="Geʾez Manuscript Zemen Regular" w:cs="Geʾez Manuscript Zemen Regular"/>
+                <w:sz w:val="32"/>
+                <w:szCs w:val="32"/>
+              </w:rPr>
+            </w:pPr>
+            <w:r>
+              <w:rPr>
+                <w:rFonts w:ascii="Geʾez Manuscript Zemen Regular" w:hAnsi="Geʾez Manuscript Zemen Regular" w:cs="Geʾez Manuscript Zemen Regular"/>
+                <w:sz w:val="32"/>
+                <w:szCs w:val="32"/>
+              </w:rPr>
+              <w:t></w:t>
+            </w:r>
+          </w:p>
+        </w:tc>
+        <w:tc>
+          <w:tcPr>
+            <w:tcW w:w="504" w:type="dxa"/>
+            <w:tcBorders>
+              <w:top w:val="single" w:sz="8" w:space="0" w:color="A5A5A5"/>
+              <w:left w:val="single" w:sz="8" w:space="0" w:color="A5A5A5"/>
+              <w:bottom w:val="single" w:sz="8" w:space="0" w:color="A5A5A5"/>
+              <w:right w:val="single" w:sz="8" w:space="0" w:color="A5A5A5"/>
+            </w:tcBorders>
+          </w:tcPr>
+          <w:p>
+            <w:pPr>
+              <w:jc w:val="center"/>
+              <w:rPr>
+                <w:rFonts w:ascii="Geʾez Manuscript Zemen Regular" w:hAnsi="Geʾez Manuscript Zemen Regular" w:cs="Geʾez Manuscript Zemen Regular"/>
+                <w:sz w:val="32"/>
+                <w:szCs w:val="32"/>
+              </w:rPr>
+            </w:pPr>
+            <w:r>
+              <w:rPr>
+                <w:rFonts w:ascii="Geʾez Manuscript Zemen Regular" w:hAnsi="Geʾez Manuscript Zemen Regular" w:cs="Geʾez Manuscript Zemen Regular"/>
+                <w:sz w:val="32"/>
+                <w:szCs w:val="32"/>
+              </w:rPr>
               <w:t></w:t>
             </w:r>
           </w:p>
@@ -30485,6 +30835,64 @@
                 <w:sz w:val="32"/>
                 <w:szCs w:val="32"/>
               </w:rPr>
+              <w:t></w:t>
+            </w:r>
+          </w:p>
+        </w:tc>
+        <w:tc>
+          <w:tcPr>
+            <w:tcW w:w="504" w:type="dxa"/>
+            <w:tcBorders>
+              <w:top w:val="single" w:sz="8" w:space="0" w:color="A5A5A5"/>
+              <w:left w:val="single" w:sz="8" w:space="0" w:color="A5A5A5"/>
+              <w:bottom w:val="single" w:sz="8" w:space="0" w:color="A5A5A5"/>
+              <w:right w:val="single" w:sz="8" w:space="0" w:color="A5A5A5"/>
+            </w:tcBorders>
+          </w:tcPr>
+          <w:p>
+            <w:pPr>
+              <w:jc w:val="center"/>
+              <w:rPr>
+                <w:rFonts w:ascii="Geʾez Manuscript Zemen Regular" w:hAnsi="Geʾez Manuscript Zemen Regular" w:cs="Geʾez Manuscript Zemen Regular"/>
+                <w:sz w:val="32"/>
+                <w:szCs w:val="32"/>
+              </w:rPr>
+            </w:pPr>
+            <w:r>
+              <w:rPr>
+                <w:rFonts w:ascii="Geʾez Manuscript Zemen Regular" w:hAnsi="Geʾez Manuscript Zemen Regular" w:cs="Geʾez Manuscript Zemen Regular"/>
+                <w:sz w:val="32"/>
+                <w:szCs w:val="32"/>
+              </w:rPr>
+              <w:t></w:t>
+            </w:r>
+          </w:p>
+        </w:tc>
+        <w:tc>
+          <w:tcPr>
+            <w:tcW w:w="504" w:type="dxa"/>
+            <w:tcBorders>
+              <w:top w:val="single" w:sz="8" w:space="0" w:color="A5A5A5"/>
+              <w:left w:val="single" w:sz="8" w:space="0" w:color="A5A5A5"/>
+              <w:bottom w:val="single" w:sz="8" w:space="0" w:color="A5A5A5"/>
+              <w:right w:val="single" w:sz="8" w:space="0" w:color="A5A5A5"/>
+            </w:tcBorders>
+          </w:tcPr>
+          <w:p>
+            <w:pPr>
+              <w:jc w:val="center"/>
+              <w:rPr>
+                <w:rFonts w:ascii="Geʾez Manuscript Zemen Regular" w:hAnsi="Geʾez Manuscript Zemen Regular" w:cs="Geʾez Manuscript Zemen Regular"/>
+                <w:sz w:val="32"/>
+                <w:szCs w:val="32"/>
+              </w:rPr>
+            </w:pPr>
+            <w:r>
+              <w:rPr>
+                <w:rFonts w:ascii="Geʾez Manuscript Zemen Regular" w:hAnsi="Geʾez Manuscript Zemen Regular" w:cs="Geʾez Manuscript Zemen Regular"/>
+                <w:sz w:val="32"/>
+                <w:szCs w:val="32"/>
+              </w:rPr>
               <w:t></w:t>
             </w:r>
           </w:p>
@@ -31197,6 +31605,64 @@
                 <w:sz w:val="32"/>
                 <w:szCs w:val="32"/>
               </w:rPr>
+              <w:t></w:t>
+            </w:r>
+          </w:p>
+        </w:tc>
+        <w:tc>
+          <w:tcPr>
+            <w:tcW w:w="504" w:type="dxa"/>
+            <w:tcBorders>
+              <w:top w:val="single" w:sz="8" w:space="0" w:color="A5A5A5"/>
+              <w:left w:val="single" w:sz="8" w:space="0" w:color="A5A5A5"/>
+              <w:bottom w:val="single" w:sz="8" w:space="0" w:color="A5A5A5"/>
+              <w:right w:val="single" w:sz="8" w:space="0" w:color="A5A5A5"/>
+            </w:tcBorders>
+          </w:tcPr>
+          <w:p>
+            <w:pPr>
+              <w:jc w:val="center"/>
+              <w:rPr>
+                <w:rFonts w:ascii="Geʾez Manuscript Zemen Regular" w:hAnsi="Geʾez Manuscript Zemen Regular" w:cs="Geʾez Manuscript Zemen Regular"/>
+                <w:sz w:val="32"/>
+                <w:szCs w:val="32"/>
+              </w:rPr>
+            </w:pPr>
+            <w:r>
+              <w:rPr>
+                <w:rFonts w:ascii="Geʾez Manuscript Zemen Regular" w:hAnsi="Geʾez Manuscript Zemen Regular" w:cs="Geʾez Manuscript Zemen Regular"/>
+                <w:sz w:val="32"/>
+                <w:szCs w:val="32"/>
+              </w:rPr>
+              <w:t></w:t>
+            </w:r>
+          </w:p>
+        </w:tc>
+        <w:tc>
+          <w:tcPr>
+            <w:tcW w:w="504" w:type="dxa"/>
+            <w:tcBorders>
+              <w:top w:val="single" w:sz="8" w:space="0" w:color="A5A5A5"/>
+              <w:left w:val="single" w:sz="8" w:space="0" w:color="A5A5A5"/>
+              <w:bottom w:val="single" w:sz="8" w:space="0" w:color="A5A5A5"/>
+              <w:right w:val="single" w:sz="8" w:space="0" w:color="A5A5A5"/>
+            </w:tcBorders>
+          </w:tcPr>
+          <w:p>
+            <w:pPr>
+              <w:jc w:val="center"/>
+              <w:rPr>
+                <w:rFonts w:ascii="Geʾez Manuscript Zemen Regular" w:hAnsi="Geʾez Manuscript Zemen Regular" w:cs="Geʾez Manuscript Zemen Regular"/>
+                <w:sz w:val="32"/>
+                <w:szCs w:val="32"/>
+              </w:rPr>
+            </w:pPr>
+            <w:r>
+              <w:rPr>
+                <w:rFonts w:ascii="Geʾez Manuscript Zemen Regular" w:hAnsi="Geʾez Manuscript Zemen Regular" w:cs="Geʾez Manuscript Zemen Regular"/>
+                <w:sz w:val="32"/>
+                <w:szCs w:val="32"/>
+              </w:rPr>
               <w:t></w:t>
             </w:r>
           </w:p>
@@ -31909,6 +32375,64 @@
                 <w:sz w:val="32"/>
                 <w:szCs w:val="32"/>
               </w:rPr>
+              <w:t></w:t>
+            </w:r>
+          </w:p>
+        </w:tc>
+        <w:tc>
+          <w:tcPr>
+            <w:tcW w:w="504" w:type="dxa"/>
+            <w:tcBorders>
+              <w:top w:val="single" w:sz="8" w:space="0" w:color="A5A5A5"/>
+              <w:left w:val="single" w:sz="8" w:space="0" w:color="A5A5A5"/>
+              <w:bottom w:val="single" w:sz="8" w:space="0" w:color="A5A5A5"/>
+              <w:right w:val="single" w:sz="8" w:space="0" w:color="A5A5A5"/>
+            </w:tcBorders>
+          </w:tcPr>
+          <w:p>
+            <w:pPr>
+              <w:jc w:val="center"/>
+              <w:rPr>
+                <w:rFonts w:ascii="Geʾez Manuscript Zemen Regular" w:hAnsi="Geʾez Manuscript Zemen Regular" w:cs="Geʾez Manuscript Zemen Regular"/>
+                <w:sz w:val="32"/>
+                <w:szCs w:val="32"/>
+              </w:rPr>
+            </w:pPr>
+            <w:r>
+              <w:rPr>
+                <w:rFonts w:ascii="Geʾez Manuscript Zemen Regular" w:hAnsi="Geʾez Manuscript Zemen Regular" w:cs="Geʾez Manuscript Zemen Regular"/>
+                <w:sz w:val="32"/>
+                <w:szCs w:val="32"/>
+              </w:rPr>
+              <w:t></w:t>
+            </w:r>
+          </w:p>
+        </w:tc>
+        <w:tc>
+          <w:tcPr>
+            <w:tcW w:w="504" w:type="dxa"/>
+            <w:tcBorders>
+              <w:top w:val="single" w:sz="8" w:space="0" w:color="A5A5A5"/>
+              <w:left w:val="single" w:sz="8" w:space="0" w:color="A5A5A5"/>
+              <w:bottom w:val="single" w:sz="8" w:space="0" w:color="A5A5A5"/>
+              <w:right w:val="single" w:sz="8" w:space="0" w:color="A5A5A5"/>
+            </w:tcBorders>
+          </w:tcPr>
+          <w:p>
+            <w:pPr>
+              <w:jc w:val="center"/>
+              <w:rPr>
+                <w:rFonts w:ascii="Geʾez Manuscript Zemen Regular" w:hAnsi="Geʾez Manuscript Zemen Regular" w:cs="Geʾez Manuscript Zemen Regular"/>
+                <w:sz w:val="32"/>
+                <w:szCs w:val="32"/>
+              </w:rPr>
+            </w:pPr>
+            <w:r>
+              <w:rPr>
+                <w:rFonts w:ascii="Geʾez Manuscript Zemen Regular" w:hAnsi="Geʾez Manuscript Zemen Regular" w:cs="Geʾez Manuscript Zemen Regular"/>
+                <w:sz w:val="32"/>
+                <w:szCs w:val="32"/>
+              </w:rPr>
               <w:t></w:t>
             </w:r>
           </w:p>
@@ -32621,6 +33145,64 @@
                 <w:sz w:val="32"/>
                 <w:szCs w:val="32"/>
               </w:rPr>
+              <w:t></w:t>
+            </w:r>
+          </w:p>
+        </w:tc>
+        <w:tc>
+          <w:tcPr>
+            <w:tcW w:w="504" w:type="dxa"/>
+            <w:tcBorders>
+              <w:top w:val="single" w:sz="8" w:space="0" w:color="A5A5A5"/>
+              <w:left w:val="single" w:sz="8" w:space="0" w:color="A5A5A5"/>
+              <w:bottom w:val="single" w:sz="8" w:space="0" w:color="A5A5A5"/>
+              <w:right w:val="single" w:sz="8" w:space="0" w:color="A5A5A5"/>
+            </w:tcBorders>
+          </w:tcPr>
+          <w:p>
+            <w:pPr>
+              <w:jc w:val="center"/>
+              <w:rPr>
+                <w:rFonts w:ascii="Geʾez Manuscript Zemen Regular" w:hAnsi="Geʾez Manuscript Zemen Regular" w:cs="Geʾez Manuscript Zemen Regular"/>
+                <w:sz w:val="32"/>
+                <w:szCs w:val="32"/>
+              </w:rPr>
+            </w:pPr>
+            <w:r>
+              <w:rPr>
+                <w:rFonts w:ascii="Geʾez Manuscript Zemen Regular" w:hAnsi="Geʾez Manuscript Zemen Regular" w:cs="Geʾez Manuscript Zemen Regular"/>
+                <w:sz w:val="32"/>
+                <w:szCs w:val="32"/>
+              </w:rPr>
+              <w:t></w:t>
+            </w:r>
+          </w:p>
+        </w:tc>
+        <w:tc>
+          <w:tcPr>
+            <w:tcW w:w="504" w:type="dxa"/>
+            <w:tcBorders>
+              <w:top w:val="single" w:sz="8" w:space="0" w:color="A5A5A5"/>
+              <w:left w:val="single" w:sz="8" w:space="0" w:color="A5A5A5"/>
+              <w:bottom w:val="single" w:sz="8" w:space="0" w:color="A5A5A5"/>
+              <w:right w:val="single" w:sz="8" w:space="0" w:color="A5A5A5"/>
+            </w:tcBorders>
+          </w:tcPr>
+          <w:p>
+            <w:pPr>
+              <w:jc w:val="center"/>
+              <w:rPr>
+                <w:rFonts w:ascii="Geʾez Manuscript Zemen Regular" w:hAnsi="Geʾez Manuscript Zemen Regular" w:cs="Geʾez Manuscript Zemen Regular"/>
+                <w:sz w:val="32"/>
+                <w:szCs w:val="32"/>
+              </w:rPr>
+            </w:pPr>
+            <w:r>
+              <w:rPr>
+                <w:rFonts w:ascii="Geʾez Manuscript Zemen Regular" w:hAnsi="Geʾez Manuscript Zemen Regular" w:cs="Geʾez Manuscript Zemen Regular"/>
+                <w:sz w:val="32"/>
+                <w:szCs w:val="32"/>
+              </w:rPr>
               <w:t></w:t>
             </w:r>
           </w:p>
@@ -33333,6 +33915,64 @@
                 <w:sz w:val="32"/>
                 <w:szCs w:val="32"/>
               </w:rPr>
+              <w:t></w:t>
+            </w:r>
+          </w:p>
+        </w:tc>
+        <w:tc>
+          <w:tcPr>
+            <w:tcW w:w="504" w:type="dxa"/>
+            <w:tcBorders>
+              <w:top w:val="single" w:sz="8" w:space="0" w:color="A5A5A5"/>
+              <w:left w:val="single" w:sz="8" w:space="0" w:color="A5A5A5"/>
+              <w:bottom w:val="single" w:sz="8" w:space="0" w:color="A5A5A5"/>
+              <w:right w:val="single" w:sz="8" w:space="0" w:color="A5A5A5"/>
+            </w:tcBorders>
+          </w:tcPr>
+          <w:p>
+            <w:pPr>
+              <w:jc w:val="center"/>
+              <w:rPr>
+                <w:rFonts w:ascii="Geʾez Manuscript Zemen Regular" w:hAnsi="Geʾez Manuscript Zemen Regular" w:cs="Geʾez Manuscript Zemen Regular"/>
+                <w:sz w:val="32"/>
+                <w:szCs w:val="32"/>
+              </w:rPr>
+            </w:pPr>
+            <w:r>
+              <w:rPr>
+                <w:rFonts w:ascii="Geʾez Manuscript Zemen Regular" w:hAnsi="Geʾez Manuscript Zemen Regular" w:cs="Geʾez Manuscript Zemen Regular"/>
+                <w:sz w:val="32"/>
+                <w:szCs w:val="32"/>
+              </w:rPr>
+              <w:t></w:t>
+            </w:r>
+          </w:p>
+        </w:tc>
+        <w:tc>
+          <w:tcPr>
+            <w:tcW w:w="504" w:type="dxa"/>
+            <w:tcBorders>
+              <w:top w:val="single" w:sz="8" w:space="0" w:color="A5A5A5"/>
+              <w:left w:val="single" w:sz="8" w:space="0" w:color="A5A5A5"/>
+              <w:bottom w:val="single" w:sz="8" w:space="0" w:color="A5A5A5"/>
+              <w:right w:val="single" w:sz="8" w:space="0" w:color="A5A5A5"/>
+            </w:tcBorders>
+          </w:tcPr>
+          <w:p>
+            <w:pPr>
+              <w:jc w:val="center"/>
+              <w:rPr>
+                <w:rFonts w:ascii="Geʾez Manuscript Zemen Regular" w:hAnsi="Geʾez Manuscript Zemen Regular" w:cs="Geʾez Manuscript Zemen Regular"/>
+                <w:sz w:val="32"/>
+                <w:szCs w:val="32"/>
+              </w:rPr>
+            </w:pPr>
+            <w:r>
+              <w:rPr>
+                <w:rFonts w:ascii="Geʾez Manuscript Zemen Regular" w:hAnsi="Geʾez Manuscript Zemen Regular" w:cs="Geʾez Manuscript Zemen Regular"/>
+                <w:sz w:val="32"/>
+                <w:szCs w:val="32"/>
+              </w:rPr>
               <w:t></w:t>
             </w:r>
           </w:p>
@@ -34045,6 +34685,64 @@
                 <w:sz w:val="32"/>
                 <w:szCs w:val="32"/>
               </w:rPr>
+              <w:t></w:t>
+            </w:r>
+          </w:p>
+        </w:tc>
+        <w:tc>
+          <w:tcPr>
+            <w:tcW w:w="504" w:type="dxa"/>
+            <w:tcBorders>
+              <w:top w:val="single" w:sz="8" w:space="0" w:color="A5A5A5"/>
+              <w:left w:val="single" w:sz="8" w:space="0" w:color="A5A5A5"/>
+              <w:bottom w:val="single" w:sz="8" w:space="0" w:color="A5A5A5"/>
+              <w:right w:val="single" w:sz="8" w:space="0" w:color="A5A5A5"/>
+            </w:tcBorders>
+          </w:tcPr>
+          <w:p>
+            <w:pPr>
+              <w:jc w:val="center"/>
+              <w:rPr>
+                <w:rFonts w:ascii="Geʾez Manuscript Zemen Regular" w:hAnsi="Geʾez Manuscript Zemen Regular" w:cs="Geʾez Manuscript Zemen Regular"/>
+                <w:sz w:val="32"/>
+                <w:szCs w:val="32"/>
+              </w:rPr>
+            </w:pPr>
+            <w:r>
+              <w:rPr>
+                <w:rFonts w:ascii="Geʾez Manuscript Zemen Regular" w:hAnsi="Geʾez Manuscript Zemen Regular" w:cs="Geʾez Manuscript Zemen Regular"/>
+                <w:sz w:val="32"/>
+                <w:szCs w:val="32"/>
+              </w:rPr>
+              <w:t></w:t>
+            </w:r>
+          </w:p>
+        </w:tc>
+        <w:tc>
+          <w:tcPr>
+            <w:tcW w:w="504" w:type="dxa"/>
+            <w:tcBorders>
+              <w:top w:val="single" w:sz="8" w:space="0" w:color="A5A5A5"/>
+              <w:left w:val="single" w:sz="8" w:space="0" w:color="A5A5A5"/>
+              <w:bottom w:val="single" w:sz="8" w:space="0" w:color="A5A5A5"/>
+              <w:right w:val="single" w:sz="8" w:space="0" w:color="A5A5A5"/>
+            </w:tcBorders>
+          </w:tcPr>
+          <w:p>
+            <w:pPr>
+              <w:jc w:val="center"/>
+              <w:rPr>
+                <w:rFonts w:ascii="Geʾez Manuscript Zemen Regular" w:hAnsi="Geʾez Manuscript Zemen Regular" w:cs="Geʾez Manuscript Zemen Regular"/>
+                <w:sz w:val="32"/>
+                <w:szCs w:val="32"/>
+              </w:rPr>
+            </w:pPr>
+            <w:r>
+              <w:rPr>
+                <w:rFonts w:ascii="Geʾez Manuscript Zemen Regular" w:hAnsi="Geʾez Manuscript Zemen Regular" w:cs="Geʾez Manuscript Zemen Regular"/>
+                <w:sz w:val="32"/>
+                <w:szCs w:val="32"/>
+              </w:rPr>
               <w:t></w:t>
             </w:r>
           </w:p>
@@ -34746,6 +35444,64 @@
             <w:pPr>
               <w:jc w:val="center"/>
               <w:rPr>
+                <w:rFonts w:ascii="Geʾez Manuscript Zemen" w:eastAsia="MS Mincho" w:hAnsi="Geʾez Manuscript Zemen" w:cs="Geʾez Manuscript Zemen"/>
+                <w:sz w:val="32"/>
+                <w:szCs w:val="32"/>
+              </w:rPr>
+            </w:pPr>
+            <w:r>
+              <w:rPr>
+                <w:rFonts w:ascii="Geʾez Manuscript Zemen" w:eastAsia="MS Mincho" w:hAnsi="Geʾez Manuscript Zemen" w:cs="Geʾez Manuscript Zemen"/>
+                <w:sz w:val="32"/>
+                <w:szCs w:val="32"/>
+              </w:rPr>
+              <w:t></w:t>
+            </w:r>
+          </w:p>
+        </w:tc>
+        <w:tc>
+          <w:tcPr>
+            <w:tcW w:w="504" w:type="dxa"/>
+            <w:tcBorders>
+              <w:top w:val="single" w:sz="8" w:space="0" w:color="A5A5A5"/>
+              <w:left w:val="single" w:sz="8" w:space="0" w:color="A5A5A5"/>
+              <w:bottom w:val="single" w:sz="8" w:space="0" w:color="A5A5A5"/>
+              <w:right w:val="single" w:sz="8" w:space="0" w:color="A5A5A5"/>
+            </w:tcBorders>
+          </w:tcPr>
+          <w:p>
+            <w:pPr>
+              <w:jc w:val="center"/>
+              <w:rPr>
+                <w:rFonts w:ascii="Geʾez Manuscript Zemen Regular" w:hAnsi="Geʾez Manuscript Zemen Regular" w:cs="Geʾez Manuscript Zemen Regular"/>
+                <w:sz w:val="32"/>
+                <w:szCs w:val="32"/>
+              </w:rPr>
+            </w:pPr>
+            <w:r>
+              <w:rPr>
+                <w:rFonts w:ascii="Geʾez Manuscript Zemen Regular" w:hAnsi="Geʾez Manuscript Zemen Regular" w:cs="Geʾez Manuscript Zemen Regular"/>
+                <w:sz w:val="32"/>
+                <w:szCs w:val="32"/>
+              </w:rPr>
+              <w:t></w:t>
+            </w:r>
+          </w:p>
+        </w:tc>
+        <w:tc>
+          <w:tcPr>
+            <w:tcW w:w="504" w:type="dxa"/>
+            <w:tcBorders>
+              <w:top w:val="single" w:sz="8" w:space="0" w:color="A5A5A5"/>
+              <w:left w:val="single" w:sz="8" w:space="0" w:color="A5A5A5"/>
+              <w:bottom w:val="single" w:sz="8" w:space="0" w:color="A5A5A5"/>
+              <w:right w:val="single" w:sz="8" w:space="0" w:color="A5A5A5"/>
+            </w:tcBorders>
+          </w:tcPr>
+          <w:p>
+            <w:pPr>
+              <w:jc w:val="center"/>
+              <w:rPr>
                 <w:rFonts w:ascii="Geʾez Manuscript Zemen Regular" w:hAnsi="Geʾez Manuscript Zemen Regular" w:cs="Geʾez Manuscript Zemen Regular"/>
                 <w:sz w:val="32"/>
                 <w:szCs w:val="32"/>
@@ -35469,6 +36225,64 @@
                 <w:sz w:val="32"/>
                 <w:szCs w:val="32"/>
               </w:rPr>
+              <w:t></w:t>
+            </w:r>
+          </w:p>
+        </w:tc>
+        <w:tc>
+          <w:tcPr>
+            <w:tcW w:w="504" w:type="dxa"/>
+            <w:tcBorders>
+              <w:top w:val="single" w:sz="8" w:space="0" w:color="A5A5A5"/>
+              <w:left w:val="single" w:sz="8" w:space="0" w:color="A5A5A5"/>
+              <w:bottom w:val="single" w:sz="8" w:space="0" w:color="A5A5A5"/>
+              <w:right w:val="single" w:sz="8" w:space="0" w:color="A5A5A5"/>
+            </w:tcBorders>
+          </w:tcPr>
+          <w:p>
+            <w:pPr>
+              <w:jc w:val="center"/>
+              <w:rPr>
+                <w:rFonts w:ascii="Geʾez Manuscript Zemen Regular" w:hAnsi="Geʾez Manuscript Zemen Regular" w:cs="Geʾez Manuscript Zemen Regular"/>
+                <w:sz w:val="32"/>
+                <w:szCs w:val="32"/>
+              </w:rPr>
+            </w:pPr>
+            <w:r>
+              <w:rPr>
+                <w:rFonts w:ascii="Geʾez Manuscript Zemen Regular" w:hAnsi="Geʾez Manuscript Zemen Regular" w:cs="Geʾez Manuscript Zemen Regular"/>
+                <w:sz w:val="32"/>
+                <w:szCs w:val="32"/>
+              </w:rPr>
+              <w:t></w:t>
+            </w:r>
+          </w:p>
+        </w:tc>
+        <w:tc>
+          <w:tcPr>
+            <w:tcW w:w="504" w:type="dxa"/>
+            <w:tcBorders>
+              <w:top w:val="single" w:sz="8" w:space="0" w:color="A5A5A5"/>
+              <w:left w:val="single" w:sz="8" w:space="0" w:color="A5A5A5"/>
+              <w:bottom w:val="single" w:sz="8" w:space="0" w:color="A5A5A5"/>
+              <w:right w:val="single" w:sz="8" w:space="0" w:color="A5A5A5"/>
+            </w:tcBorders>
+          </w:tcPr>
+          <w:p>
+            <w:pPr>
+              <w:jc w:val="center"/>
+              <w:rPr>
+                <w:rFonts w:ascii="Geʾez Manuscript Zemen Regular" w:hAnsi="Geʾez Manuscript Zemen Regular" w:cs="Geʾez Manuscript Zemen Regular"/>
+                <w:sz w:val="32"/>
+                <w:szCs w:val="32"/>
+              </w:rPr>
+            </w:pPr>
+            <w:r>
+              <w:rPr>
+                <w:rFonts w:ascii="Geʾez Manuscript Zemen Regular" w:hAnsi="Geʾez Manuscript Zemen Regular" w:cs="Geʾez Manuscript Zemen Regular"/>
+                <w:sz w:val="32"/>
+                <w:szCs w:val="32"/>
+              </w:rPr>
               <w:t></w:t>
             </w:r>
           </w:p>
@@ -36181,6 +36995,64 @@
                 <w:sz w:val="32"/>
                 <w:szCs w:val="32"/>
               </w:rPr>
+              <w:t></w:t>
+            </w:r>
+          </w:p>
+        </w:tc>
+        <w:tc>
+          <w:tcPr>
+            <w:tcW w:w="504" w:type="dxa"/>
+            <w:tcBorders>
+              <w:top w:val="single" w:sz="8" w:space="0" w:color="A5A5A5"/>
+              <w:left w:val="single" w:sz="8" w:space="0" w:color="A5A5A5"/>
+              <w:bottom w:val="single" w:sz="8" w:space="0" w:color="A5A5A5"/>
+              <w:right w:val="single" w:sz="8" w:space="0" w:color="A5A5A5"/>
+            </w:tcBorders>
+          </w:tcPr>
+          <w:p>
+            <w:pPr>
+              <w:jc w:val="center"/>
+              <w:rPr>
+                <w:rFonts w:ascii="Geʾez Manuscript Zemen Regular" w:hAnsi="Geʾez Manuscript Zemen Regular" w:cs="Geʾez Manuscript Zemen Regular"/>
+                <w:sz w:val="32"/>
+                <w:szCs w:val="32"/>
+              </w:rPr>
+            </w:pPr>
+            <w:r>
+              <w:rPr>
+                <w:rFonts w:ascii="Geʾez Manuscript Zemen Regular" w:hAnsi="Geʾez Manuscript Zemen Regular" w:cs="Geʾez Manuscript Zemen Regular"/>
+                <w:sz w:val="32"/>
+                <w:szCs w:val="32"/>
+              </w:rPr>
+              <w:t></w:t>
+            </w:r>
+          </w:p>
+        </w:tc>
+        <w:tc>
+          <w:tcPr>
+            <w:tcW w:w="504" w:type="dxa"/>
+            <w:tcBorders>
+              <w:top w:val="single" w:sz="8" w:space="0" w:color="A5A5A5"/>
+              <w:left w:val="single" w:sz="8" w:space="0" w:color="A5A5A5"/>
+              <w:bottom w:val="single" w:sz="8" w:space="0" w:color="A5A5A5"/>
+              <w:right w:val="single" w:sz="8" w:space="0" w:color="A5A5A5"/>
+            </w:tcBorders>
+          </w:tcPr>
+          <w:p>
+            <w:pPr>
+              <w:jc w:val="center"/>
+              <w:rPr>
+                <w:rFonts w:ascii="Geʾez Manuscript Zemen Regular" w:hAnsi="Geʾez Manuscript Zemen Regular" w:cs="Geʾez Manuscript Zemen Regular"/>
+                <w:sz w:val="32"/>
+                <w:szCs w:val="32"/>
+              </w:rPr>
+            </w:pPr>
+            <w:r>
+              <w:rPr>
+                <w:rFonts w:ascii="Geʾez Manuscript Zemen Regular" w:hAnsi="Geʾez Manuscript Zemen Regular" w:cs="Geʾez Manuscript Zemen Regular"/>
+                <w:sz w:val="32"/>
+                <w:szCs w:val="32"/>
+              </w:rPr>
               <w:t></w:t>
             </w:r>
           </w:p>
@@ -36893,6 +37765,64 @@
                 <w:sz w:val="32"/>
                 <w:szCs w:val="32"/>
               </w:rPr>
+              <w:t></w:t>
+            </w:r>
+          </w:p>
+        </w:tc>
+        <w:tc>
+          <w:tcPr>
+            <w:tcW w:w="504" w:type="dxa"/>
+            <w:tcBorders>
+              <w:top w:val="single" w:sz="8" w:space="0" w:color="A5A5A5"/>
+              <w:left w:val="single" w:sz="8" w:space="0" w:color="A5A5A5"/>
+              <w:bottom w:val="single" w:sz="8" w:space="0" w:color="A5A5A5"/>
+              <w:right w:val="single" w:sz="8" w:space="0" w:color="A5A5A5"/>
+            </w:tcBorders>
+          </w:tcPr>
+          <w:p>
+            <w:pPr>
+              <w:jc w:val="center"/>
+              <w:rPr>
+                <w:rFonts w:ascii="Geʾez Manuscript Zemen Regular" w:hAnsi="Geʾez Manuscript Zemen Regular" w:cs="Geʾez Manuscript Zemen Regular"/>
+                <w:sz w:val="32"/>
+                <w:szCs w:val="32"/>
+              </w:rPr>
+            </w:pPr>
+            <w:r>
+              <w:rPr>
+                <w:rFonts w:ascii="Geʾez Manuscript Zemen Regular" w:hAnsi="Geʾez Manuscript Zemen Regular" w:cs="Geʾez Manuscript Zemen Regular"/>
+                <w:sz w:val="32"/>
+                <w:szCs w:val="32"/>
+              </w:rPr>
+              <w:t></w:t>
+            </w:r>
+          </w:p>
+        </w:tc>
+        <w:tc>
+          <w:tcPr>
+            <w:tcW w:w="504" w:type="dxa"/>
+            <w:tcBorders>
+              <w:top w:val="single" w:sz="8" w:space="0" w:color="A5A5A5"/>
+              <w:left w:val="single" w:sz="8" w:space="0" w:color="A5A5A5"/>
+              <w:bottom w:val="single" w:sz="8" w:space="0" w:color="A5A5A5"/>
+              <w:right w:val="single" w:sz="8" w:space="0" w:color="A5A5A5"/>
+            </w:tcBorders>
+          </w:tcPr>
+          <w:p>
+            <w:pPr>
+              <w:jc w:val="center"/>
+              <w:rPr>
+                <w:rFonts w:ascii="Geʾez Manuscript Zemen Regular" w:hAnsi="Geʾez Manuscript Zemen Regular" w:cs="Geʾez Manuscript Zemen Regular"/>
+                <w:sz w:val="32"/>
+                <w:szCs w:val="32"/>
+              </w:rPr>
+            </w:pPr>
+            <w:r>
+              <w:rPr>
+                <w:rFonts w:ascii="Geʾez Manuscript Zemen Regular" w:hAnsi="Geʾez Manuscript Zemen Regular" w:cs="Geʾez Manuscript Zemen Regular"/>
+                <w:sz w:val="32"/>
+                <w:szCs w:val="32"/>
+              </w:rPr>
               <w:t></w:t>
             </w:r>
           </w:p>
@@ -37605,6 +38535,64 @@
                 <w:sz w:val="32"/>
                 <w:szCs w:val="32"/>
               </w:rPr>
+              <w:t></w:t>
+            </w:r>
+          </w:p>
+        </w:tc>
+        <w:tc>
+          <w:tcPr>
+            <w:tcW w:w="504" w:type="dxa"/>
+            <w:tcBorders>
+              <w:top w:val="single" w:sz="8" w:space="0" w:color="A5A5A5"/>
+              <w:left w:val="single" w:sz="8" w:space="0" w:color="A5A5A5"/>
+              <w:bottom w:val="single" w:sz="8" w:space="0" w:color="A5A5A5"/>
+              <w:right w:val="single" w:sz="8" w:space="0" w:color="A5A5A5"/>
+            </w:tcBorders>
+          </w:tcPr>
+          <w:p>
+            <w:pPr>
+              <w:jc w:val="center"/>
+              <w:rPr>
+                <w:rFonts w:ascii="Geʾez Manuscript Zemen Regular" w:hAnsi="Geʾez Manuscript Zemen Regular" w:cs="Geʾez Manuscript Zemen Regular"/>
+                <w:sz w:val="32"/>
+                <w:szCs w:val="32"/>
+              </w:rPr>
+            </w:pPr>
+            <w:r>
+              <w:rPr>
+                <w:rFonts w:ascii="Geʾez Manuscript Zemen Regular" w:hAnsi="Geʾez Manuscript Zemen Regular" w:cs="Geʾez Manuscript Zemen Regular"/>
+                <w:sz w:val="32"/>
+                <w:szCs w:val="32"/>
+              </w:rPr>
+              <w:t></w:t>
+            </w:r>
+          </w:p>
+        </w:tc>
+        <w:tc>
+          <w:tcPr>
+            <w:tcW w:w="504" w:type="dxa"/>
+            <w:tcBorders>
+              <w:top w:val="single" w:sz="8" w:space="0" w:color="A5A5A5"/>
+              <w:left w:val="single" w:sz="8" w:space="0" w:color="A5A5A5"/>
+              <w:bottom w:val="single" w:sz="8" w:space="0" w:color="A5A5A5"/>
+              <w:right w:val="single" w:sz="8" w:space="0" w:color="A5A5A5"/>
+            </w:tcBorders>
+          </w:tcPr>
+          <w:p>
+            <w:pPr>
+              <w:jc w:val="center"/>
+              <w:rPr>
+                <w:rFonts w:ascii="Geʾez Manuscript Zemen Regular" w:hAnsi="Geʾez Manuscript Zemen Regular" w:cs="Geʾez Manuscript Zemen Regular"/>
+                <w:sz w:val="32"/>
+                <w:szCs w:val="32"/>
+              </w:rPr>
+            </w:pPr>
+            <w:r>
+              <w:rPr>
+                <w:rFonts w:ascii="Geʾez Manuscript Zemen Regular" w:hAnsi="Geʾez Manuscript Zemen Regular" w:cs="Geʾez Manuscript Zemen Regular"/>
+                <w:sz w:val="32"/>
+                <w:szCs w:val="32"/>
+              </w:rPr>
               <w:t></w:t>
             </w:r>
           </w:p>
@@ -38317,6 +39305,65 @@
                 <w:sz w:val="32"/>
                 <w:szCs w:val="32"/>
               </w:rPr>
+              <w:t></w:t>
+            </w:r>
+          </w:p>
+        </w:tc>
+        <w:tc>
+          <w:tcPr>
+            <w:tcW w:w="504" w:type="dxa"/>
+            <w:tcBorders>
+              <w:top w:val="single" w:sz="8" w:space="0" w:color="A5A5A5"/>
+              <w:left w:val="single" w:sz="8" w:space="0" w:color="A5A5A5"/>
+              <w:bottom w:val="single" w:sz="8" w:space="0" w:color="A5A5A5"/>
+              <w:right w:val="single" w:sz="8" w:space="0" w:color="A5A5A5"/>
+            </w:tcBorders>
+          </w:tcPr>
+          <w:p>
+            <w:pPr>
+              <w:jc w:val="center"/>
+              <w:rPr>
+                <w:rFonts w:ascii="Geʾez Manuscript Zemen" w:hAnsi="Geʾez Manuscript Zemen" w:cs="Geʾez Manuscript Zemen"/>
+                <w:sz w:val="32"/>
+                <w:szCs w:val="32"/>
+              </w:rPr>
+            </w:pPr>
+            <w:r>
+              <w:rPr>
+                <w:rFonts w:ascii="Geʾez Manuscript Zemen" w:hAnsi="Geʾez Manuscript Zemen" w:cs="Geʾez Manuscript Zemen"/>
+                <w:color w:val="333333"/>
+                <w:sz w:val="32"/>
+                <w:szCs w:val="32"/>
+              </w:rPr>
+              <w:t></w:t>
+            </w:r>
+          </w:p>
+        </w:tc>
+        <w:tc>
+          <w:tcPr>
+            <w:tcW w:w="504" w:type="dxa"/>
+            <w:tcBorders>
+              <w:top w:val="single" w:sz="8" w:space="0" w:color="A5A5A5"/>
+              <w:left w:val="single" w:sz="8" w:space="0" w:color="A5A5A5"/>
+              <w:bottom w:val="single" w:sz="8" w:space="0" w:color="A5A5A5"/>
+              <w:right w:val="single" w:sz="8" w:space="0" w:color="A5A5A5"/>
+            </w:tcBorders>
+          </w:tcPr>
+          <w:p>
+            <w:pPr>
+              <w:jc w:val="center"/>
+              <w:rPr>
+                <w:rFonts w:ascii="Geʾez Manuscript Zemen Regular" w:hAnsi="Geʾez Manuscript Zemen Regular" w:cs="Geʾez Manuscript Zemen Regular"/>
+                <w:sz w:val="32"/>
+                <w:szCs w:val="32"/>
+              </w:rPr>
+            </w:pPr>
+            <w:r>
+              <w:rPr>
+                <w:rFonts w:ascii="Geʾez Manuscript Zemen Regular" w:hAnsi="Geʾez Manuscript Zemen Regular" w:cs="Geʾez Manuscript Zemen Regular"/>
+                <w:sz w:val="32"/>
+                <w:szCs w:val="32"/>
+              </w:rPr>
               <w:t></w:t>
             </w:r>
           </w:p>
@@ -39029,6 +40076,64 @@
                 <w:sz w:val="32"/>
                 <w:szCs w:val="32"/>
               </w:rPr>
+              <w:t></w:t>
+            </w:r>
+          </w:p>
+        </w:tc>
+        <w:tc>
+          <w:tcPr>
+            <w:tcW w:w="504" w:type="dxa"/>
+            <w:tcBorders>
+              <w:top w:val="single" w:sz="8" w:space="0" w:color="A5A5A5"/>
+              <w:left w:val="single" w:sz="8" w:space="0" w:color="A5A5A5"/>
+              <w:bottom w:val="single" w:sz="8" w:space="0" w:color="A5A5A5"/>
+              <w:right w:val="single" w:sz="8" w:space="0" w:color="A5A5A5"/>
+            </w:tcBorders>
+          </w:tcPr>
+          <w:p>
+            <w:pPr>
+              <w:jc w:val="center"/>
+              <w:rPr>
+                <w:rFonts w:ascii="Geʾez Manuscript Zemen Regular" w:hAnsi="Geʾez Manuscript Zemen Regular" w:cs="Geʾez Manuscript Zemen Regular"/>
+                <w:sz w:val="32"/>
+                <w:szCs w:val="32"/>
+              </w:rPr>
+            </w:pPr>
+            <w:r>
+              <w:rPr>
+                <w:rFonts w:ascii="Geʾez Manuscript Zemen Regular" w:hAnsi="Geʾez Manuscript Zemen Regular" w:cs="Geʾez Manuscript Zemen Regular"/>
+                <w:sz w:val="32"/>
+                <w:szCs w:val="32"/>
+              </w:rPr>
+              <w:t></w:t>
+            </w:r>
+          </w:p>
+        </w:tc>
+        <w:tc>
+          <w:tcPr>
+            <w:tcW w:w="504" w:type="dxa"/>
+            <w:tcBorders>
+              <w:top w:val="single" w:sz="8" w:space="0" w:color="A5A5A5"/>
+              <w:left w:val="single" w:sz="8" w:space="0" w:color="A5A5A5"/>
+              <w:bottom w:val="single" w:sz="8" w:space="0" w:color="A5A5A5"/>
+              <w:right w:val="single" w:sz="8" w:space="0" w:color="A5A5A5"/>
+            </w:tcBorders>
+          </w:tcPr>
+          <w:p>
+            <w:pPr>
+              <w:jc w:val="center"/>
+              <w:rPr>
+                <w:rFonts w:ascii="Geʾez Manuscript Zemen Regular" w:hAnsi="Geʾez Manuscript Zemen Regular" w:cs="Geʾez Manuscript Zemen Regular"/>
+                <w:sz w:val="32"/>
+                <w:szCs w:val="32"/>
+              </w:rPr>
+            </w:pPr>
+            <w:r>
+              <w:rPr>
+                <w:rFonts w:ascii="Geʾez Manuscript Zemen Regular" w:hAnsi="Geʾez Manuscript Zemen Regular" w:cs="Geʾez Manuscript Zemen Regular"/>
+                <w:sz w:val="32"/>
+                <w:szCs w:val="32"/>
+              </w:rPr>
               <w:t></w:t>
             </w:r>
           </w:p>
@@ -39741,6 +40846,64 @@
                 <w:sz w:val="32"/>
                 <w:szCs w:val="32"/>
               </w:rPr>
+              <w:t></w:t>
+            </w:r>
+          </w:p>
+        </w:tc>
+        <w:tc>
+          <w:tcPr>
+            <w:tcW w:w="504" w:type="dxa"/>
+            <w:tcBorders>
+              <w:top w:val="single" w:sz="8" w:space="0" w:color="A5A5A5"/>
+              <w:left w:val="single" w:sz="8" w:space="0" w:color="A5A5A5"/>
+              <w:bottom w:val="single" w:sz="8" w:space="0" w:color="A5A5A5"/>
+              <w:right w:val="single" w:sz="8" w:space="0" w:color="A5A5A5"/>
+            </w:tcBorders>
+          </w:tcPr>
+          <w:p>
+            <w:pPr>
+              <w:jc w:val="center"/>
+              <w:rPr>
+                <w:rFonts w:ascii="Geʾez Manuscript Zemen Regular" w:hAnsi="Geʾez Manuscript Zemen Regular" w:cs="Geʾez Manuscript Zemen Regular"/>
+                <w:sz w:val="32"/>
+                <w:szCs w:val="32"/>
+              </w:rPr>
+            </w:pPr>
+            <w:r>
+              <w:rPr>
+                <w:rFonts w:ascii="Geʾez Manuscript Zemen Regular" w:hAnsi="Geʾez Manuscript Zemen Regular" w:cs="Geʾez Manuscript Zemen Regular"/>
+                <w:sz w:val="32"/>
+                <w:szCs w:val="32"/>
+              </w:rPr>
+              <w:t></w:t>
+            </w:r>
+          </w:p>
+        </w:tc>
+        <w:tc>
+          <w:tcPr>
+            <w:tcW w:w="504" w:type="dxa"/>
+            <w:tcBorders>
+              <w:top w:val="single" w:sz="8" w:space="0" w:color="A5A5A5"/>
+              <w:left w:val="single" w:sz="8" w:space="0" w:color="A5A5A5"/>
+              <w:bottom w:val="single" w:sz="8" w:space="0" w:color="A5A5A5"/>
+              <w:right w:val="single" w:sz="8" w:space="0" w:color="A5A5A5"/>
+            </w:tcBorders>
+          </w:tcPr>
+          <w:p>
+            <w:pPr>
+              <w:jc w:val="center"/>
+              <w:rPr>
+                <w:rFonts w:ascii="Geʾez Manuscript Zemen Regular" w:hAnsi="Geʾez Manuscript Zemen Regular" w:cs="Geʾez Manuscript Zemen Regular"/>
+                <w:sz w:val="32"/>
+                <w:szCs w:val="32"/>
+              </w:rPr>
+            </w:pPr>
+            <w:r>
+              <w:rPr>
+                <w:rFonts w:ascii="Geʾez Manuscript Zemen Regular" w:hAnsi="Geʾez Manuscript Zemen Regular" w:cs="Geʾez Manuscript Zemen Regular"/>
+                <w:sz w:val="32"/>
+                <w:szCs w:val="32"/>
+              </w:rPr>
               <w:t></w:t>
             </w:r>
           </w:p>
@@ -40425,6 +41588,64 @@
                 <w:szCs w:val="32"/>
               </w:rPr>
               <w:t></w:t>
+            </w:r>
+          </w:p>
+        </w:tc>
+        <w:tc>
+          <w:tcPr>
+            <w:tcW w:w="504" w:type="dxa"/>
+            <w:tcBorders>
+              <w:top w:val="single" w:sz="8" w:space="0" w:color="A5A5A5"/>
+              <w:left w:val="single" w:sz="8" w:space="0" w:color="A5A5A5"/>
+              <w:bottom w:val="single" w:sz="8" w:space="0" w:color="A5A5A5"/>
+              <w:right w:val="single" w:sz="8" w:space="0" w:color="A5A5A5"/>
+            </w:tcBorders>
+          </w:tcPr>
+          <w:p>
+            <w:pPr>
+              <w:jc w:val="center"/>
+              <w:rPr>
+                <w:rFonts w:ascii="Geʾez Manuscript Zemen Regular" w:hAnsi="Geʾez Manuscript Zemen Regular" w:cs="Geʾez Manuscript Zemen Regular"/>
+                <w:sz w:val="32"/>
+                <w:szCs w:val="32"/>
+              </w:rPr>
+            </w:pPr>
+            <w:r>
+              <w:rPr>
+                <w:rFonts w:ascii="Geʾez Manuscript Zemen Regular" w:hAnsi="Geʾez Manuscript Zemen Regular" w:cs="Geʾez Manuscript Zemen Regular"/>
+                <w:sz w:val="32"/>
+                <w:szCs w:val="32"/>
+              </w:rPr>
+              <w:t></w:t>
+            </w:r>
+          </w:p>
+        </w:tc>
+        <w:tc>
+          <w:tcPr>
+            <w:tcW w:w="504" w:type="dxa"/>
+            <w:tcBorders>
+              <w:top w:val="single" w:sz="8" w:space="0" w:color="A5A5A5"/>
+              <w:left w:val="single" w:sz="8" w:space="0" w:color="A5A5A5"/>
+              <w:bottom w:val="single" w:sz="8" w:space="0" w:color="A5A5A5"/>
+              <w:right w:val="single" w:sz="8" w:space="0" w:color="A5A5A5"/>
+            </w:tcBorders>
+          </w:tcPr>
+          <w:p>
+            <w:pPr>
+              <w:jc w:val="center"/>
+              <w:rPr>
+                <w:rFonts w:ascii="Geʾez Manuscript Zemen Regular" w:hAnsi="Geʾez Manuscript Zemen Regular" w:cs="Geʾez Manuscript Zemen Regular"/>
+                <w:sz w:val="32"/>
+                <w:szCs w:val="32"/>
+              </w:rPr>
+            </w:pPr>
+            <w:r>
+              <w:rPr>
+                <w:rFonts w:ascii="Geʾez Manuscript Zemen Regular" w:hAnsi="Geʾez Manuscript Zemen Regular" w:cs="Geʾez Manuscript Zemen Regular"/>
+                <w:sz w:val="32"/>
+                <w:szCs w:val="32"/>
+              </w:rPr>
+              <w:t></w:t>
             </w:r>
           </w:p>
         </w:tc>

</xml_diff>

<commit_message>
Fixes for OFL declarations.
</commit_message>
<xml_diff>
--- a/docs/EMUFI-Simple-Inventory-v1_2.docx
+++ b/docs/EMUFI-Simple-Inventory-v1_2.docx
@@ -142,7 +142,7 @@
     </w:p>
     <w:tbl>
       <w:tblPr>
-        <w:tblW w:w="9530" w:type="dxa"/>
+        <w:tblW w:w="9133" w:type="dxa"/>
         <w:tblInd w:w="5" w:type="dxa"/>
         <w:tblBorders>
           <w:top w:val="single" w:sz="4" w:space="0" w:color="808080" w:themeColor="background1" w:themeShade="80"/>
@@ -155,22 +155,21 @@
         <w:tblLook w:val="04A0" w:firstRow="1" w:lastRow="0" w:firstColumn="1" w:lastColumn="0" w:noHBand="0" w:noVBand="1"/>
       </w:tblPr>
       <w:tblGrid>
-        <w:gridCol w:w="499"/>
-        <w:gridCol w:w="591"/>
-        <w:gridCol w:w="591"/>
-        <w:gridCol w:w="591"/>
+        <w:gridCol w:w="513"/>
         <w:gridCol w:w="590"/>
         <w:gridCol w:w="590"/>
-        <w:gridCol w:w="598"/>
-        <w:gridCol w:w="598"/>
-        <w:gridCol w:w="590"/>
-        <w:gridCol w:w="749"/>
-        <w:gridCol w:w="749"/>
         <w:gridCol w:w="590"/>
         <w:gridCol w:w="590"/>
-        <w:gridCol w:w="626"/>
-        <w:gridCol w:w="590"/>
-        <w:gridCol w:w="590"/>
+        <w:gridCol w:w="589"/>
+        <w:gridCol w:w="597"/>
+        <w:gridCol w:w="599"/>
+        <w:gridCol w:w="589"/>
+        <w:gridCol w:w="748"/>
+        <w:gridCol w:w="750"/>
+        <w:gridCol w:w="589"/>
+        <w:gridCol w:w="589"/>
+        <w:gridCol w:w="589"/>
+        <w:gridCol w:w="627"/>
       </w:tblGrid>
       <w:tr>
         <w:trPr>
@@ -178,7 +177,7 @@
         </w:trPr>
         <w:tc>
           <w:tcPr>
-            <w:tcW w:w="498" w:type="dxa"/>
+            <w:tcW w:w="513" w:type="dxa"/>
             <w:vAlign w:val="bottom"/>
           </w:tcPr>
           <w:p>
@@ -202,7 +201,7 @@
         </w:tc>
         <w:tc>
           <w:tcPr>
-            <w:tcW w:w="591" w:type="dxa"/>
+            <w:tcW w:w="590" w:type="dxa"/>
             <w:shd w:val="clear" w:color="auto" w:fill="auto"/>
             <w:noWrap/>
             <w:vAlign w:val="bottom"/>
@@ -229,7 +228,7 @@
         </w:tc>
         <w:tc>
           <w:tcPr>
-            <w:tcW w:w="591" w:type="dxa"/>
+            <w:tcW w:w="590" w:type="dxa"/>
             <w:shd w:val="clear" w:color="auto" w:fill="auto"/>
             <w:noWrap/>
             <w:vAlign w:val="bottom"/>
@@ -256,7 +255,7 @@
         </w:tc>
         <w:tc>
           <w:tcPr>
-            <w:tcW w:w="591" w:type="dxa"/>
+            <w:tcW w:w="590" w:type="dxa"/>
             <w:shd w:val="clear" w:color="auto" w:fill="auto"/>
             <w:noWrap/>
             <w:vAlign w:val="bottom"/>
@@ -282,7 +281,7 @@
         </w:tc>
         <w:tc>
           <w:tcPr>
-            <w:tcW w:w="591" w:type="dxa"/>
+            <w:tcW w:w="590" w:type="dxa"/>
             <w:shd w:val="clear" w:color="auto" w:fill="auto"/>
             <w:noWrap/>
             <w:vAlign w:val="bottom"/>
@@ -308,7 +307,7 @@
         </w:tc>
         <w:tc>
           <w:tcPr>
-            <w:tcW w:w="591" w:type="dxa"/>
+            <w:tcW w:w="589" w:type="dxa"/>
             <w:shd w:val="clear" w:color="auto" w:fill="auto"/>
             <w:noWrap/>
             <w:vAlign w:val="bottom"/>
@@ -334,7 +333,7 @@
         </w:tc>
         <w:tc>
           <w:tcPr>
-            <w:tcW w:w="599" w:type="dxa"/>
+            <w:tcW w:w="597" w:type="dxa"/>
             <w:shd w:val="clear" w:color="auto" w:fill="auto"/>
             <w:noWrap/>
             <w:vAlign w:val="bottom"/>
@@ -360,7 +359,7 @@
         </w:tc>
         <w:tc>
           <w:tcPr>
-            <w:tcW w:w="591" w:type="dxa"/>
+            <w:tcW w:w="597" w:type="dxa"/>
             <w:shd w:val="clear" w:color="auto" w:fill="auto"/>
             <w:noWrap/>
             <w:vAlign w:val="bottom"/>
@@ -386,7 +385,7 @@
         </w:tc>
         <w:tc>
           <w:tcPr>
-            <w:tcW w:w="591" w:type="dxa"/>
+            <w:tcW w:w="589" w:type="dxa"/>
             <w:shd w:val="clear" w:color="auto" w:fill="auto"/>
             <w:noWrap/>
             <w:vAlign w:val="bottom"/>
@@ -412,7 +411,7 @@
         </w:tc>
         <w:tc>
           <w:tcPr>
-            <w:tcW w:w="750" w:type="dxa"/>
+            <w:tcW w:w="748" w:type="dxa"/>
             <w:shd w:val="clear" w:color="auto" w:fill="auto"/>
             <w:noWrap/>
             <w:vAlign w:val="bottom"/>
@@ -438,7 +437,7 @@
         </w:tc>
         <w:tc>
           <w:tcPr>
-            <w:tcW w:w="591" w:type="dxa"/>
+            <w:tcW w:w="748" w:type="dxa"/>
             <w:shd w:val="clear" w:color="auto" w:fill="auto"/>
             <w:noWrap/>
             <w:vAlign w:val="bottom"/>
@@ -464,7 +463,7 @@
         </w:tc>
         <w:tc>
           <w:tcPr>
-            <w:tcW w:w="591" w:type="dxa"/>
+            <w:tcW w:w="589" w:type="dxa"/>
             <w:tcBorders>
               <w:bottom w:val="single" w:sz="6" w:space="0" w:color="808080" w:themeColor="background1" w:themeShade="80"/>
               <w:right w:val="single" w:sz="6" w:space="0" w:color="808080" w:themeColor="background1" w:themeShade="80"/>
@@ -494,7 +493,7 @@
         </w:tc>
         <w:tc>
           <w:tcPr>
-            <w:tcW w:w="591" w:type="dxa"/>
+            <w:tcW w:w="589" w:type="dxa"/>
             <w:tcBorders>
               <w:top w:val="single" w:sz="4" w:space="0" w:color="808080" w:themeColor="background1" w:themeShade="80"/>
               <w:left w:val="single" w:sz="6" w:space="0" w:color="808080" w:themeColor="background1" w:themeShade="80"/>
@@ -526,7 +525,7 @@
         </w:tc>
         <w:tc>
           <w:tcPr>
-            <w:tcW w:w="591" w:type="dxa"/>
+            <w:tcW w:w="589" w:type="dxa"/>
             <w:tcBorders>
               <w:top w:val="single" w:sz="4" w:space="0" w:color="808080" w:themeColor="background1" w:themeShade="80"/>
               <w:left w:val="single" w:sz="6" w:space="0" w:color="808080" w:themeColor="background1" w:themeShade="80"/>
@@ -558,11 +557,11 @@
         </w:tc>
         <w:tc>
           <w:tcPr>
-            <w:tcW w:w="591" w:type="dxa"/>
+            <w:tcW w:w="625" w:type="dxa"/>
             <w:tcBorders>
               <w:top w:val="single" w:sz="4" w:space="0" w:color="808080" w:themeColor="background1" w:themeShade="80"/>
               <w:left w:val="single" w:sz="6" w:space="0" w:color="808080" w:themeColor="background1" w:themeShade="80"/>
-              <w:bottom w:val="single" w:sz="6" w:space="0" w:color="808080" w:themeColor="background1" w:themeShade="80"/>
+              <w:bottom w:val="single" w:sz="4" w:space="0" w:color="808080" w:themeColor="background1" w:themeShade="80"/>
               <w:right w:val="single" w:sz="6" w:space="0" w:color="808080" w:themeColor="background1" w:themeShade="80"/>
             </w:tcBorders>
             <w:shd w:val="clear" w:color="auto" w:fill="auto"/>
@@ -585,39 +584,6 @@
                 <w:szCs w:val="32"/>
               </w:rPr>
               <w:t></w:t>
-            </w:r>
-          </w:p>
-        </w:tc>
-        <w:tc>
-          <w:tcPr>
-            <w:tcW w:w="591" w:type="dxa"/>
-            <w:tcBorders>
-              <w:top w:val="single" w:sz="4" w:space="0" w:color="808080" w:themeColor="background1" w:themeShade="80"/>
-              <w:left w:val="single" w:sz="6" w:space="0" w:color="808080" w:themeColor="background1" w:themeShade="80"/>
-              <w:bottom w:val="single" w:sz="6" w:space="0" w:color="808080" w:themeColor="background1" w:themeShade="80"/>
-              <w:right w:val="single" w:sz="6" w:space="0" w:color="808080" w:themeColor="background1" w:themeShade="80"/>
-            </w:tcBorders>
-            <w:shd w:val="clear" w:color="auto" w:fill="auto"/>
-            <w:noWrap/>
-            <w:vAlign w:val="bottom"/>
-            <w:hideMark/>
-          </w:tcPr>
-          <w:p>
-            <w:pPr>
-              <w:jc w:val="center"/>
-              <w:rPr>
-                <w:rFonts w:ascii="Geʾez Manuscript Zemen Regular" w:hAnsi="Geʾez Manuscript Zemen Regular" w:cs="Geʾez Manuscript Zemen Regular"/>
-                <w:sz w:val="32"/>
-                <w:szCs w:val="32"/>
-              </w:rPr>
-            </w:pPr>
-            <w:r>
-              <w:rPr>
-                <w:rFonts w:ascii="Geʾez Manuscript Zemen Regular" w:hAnsi="Geʾez Manuscript Zemen Regular" w:cs="Geʾez Manuscript Zemen Regular"/>
-                <w:sz w:val="32"/>
-                <w:szCs w:val="32"/>
-              </w:rPr>
-              <w:t></w:t>
             </w:r>
           </w:p>
         </w:tc>
@@ -628,7 +594,7 @@
         </w:trPr>
         <w:tc>
           <w:tcPr>
-            <w:tcW w:w="498" w:type="dxa"/>
+            <w:tcW w:w="513" w:type="dxa"/>
             <w:vAlign w:val="bottom"/>
           </w:tcPr>
           <w:p>
@@ -646,13 +612,39 @@
                 <w:sz w:val="32"/>
                 <w:szCs w:val="32"/>
               </w:rPr>
+              <w:t></w:t>
+            </w:r>
+          </w:p>
+        </w:tc>
+        <w:tc>
+          <w:tcPr>
+            <w:tcW w:w="590" w:type="dxa"/>
+            <w:shd w:val="clear" w:color="auto" w:fill="auto"/>
+            <w:noWrap/>
+            <w:vAlign w:val="bottom"/>
+          </w:tcPr>
+          <w:p>
+            <w:pPr>
+              <w:jc w:val="center"/>
+              <w:rPr>
+                <w:rFonts w:ascii="Geʾez Manuscript Zemen Regular" w:hAnsi="Geʾez Manuscript Zemen Regular" w:cs="Geʾez Manuscript Zemen Regular"/>
+                <w:sz w:val="32"/>
+                <w:szCs w:val="32"/>
+              </w:rPr>
+            </w:pPr>
+            <w:r>
+              <w:rPr>
+                <w:rFonts w:ascii="Geʾez Manuscript Zemen Regular" w:hAnsi="Geʾez Manuscript Zemen Regular" w:cs="Geʾez Manuscript Zemen Regular"/>
+                <w:sz w:val="32"/>
+                <w:szCs w:val="32"/>
+              </w:rPr>
               <w:t></w:t>
             </w:r>
           </w:p>
         </w:tc>
         <w:tc>
           <w:tcPr>
-            <w:tcW w:w="591" w:type="dxa"/>
+            <w:tcW w:w="590" w:type="dxa"/>
             <w:shd w:val="clear" w:color="auto" w:fill="auto"/>
             <w:noWrap/>
             <w:vAlign w:val="bottom"/>
@@ -678,7 +670,7 @@
         </w:tc>
         <w:tc>
           <w:tcPr>
-            <w:tcW w:w="591" w:type="dxa"/>
+            <w:tcW w:w="590" w:type="dxa"/>
             <w:shd w:val="clear" w:color="auto" w:fill="auto"/>
             <w:noWrap/>
             <w:vAlign w:val="bottom"/>
@@ -704,7 +696,7 @@
         </w:tc>
         <w:tc>
           <w:tcPr>
-            <w:tcW w:w="591" w:type="dxa"/>
+            <w:tcW w:w="590" w:type="dxa"/>
             <w:shd w:val="clear" w:color="auto" w:fill="auto"/>
             <w:noWrap/>
             <w:vAlign w:val="bottom"/>
@@ -730,7 +722,7 @@
         </w:tc>
         <w:tc>
           <w:tcPr>
-            <w:tcW w:w="591" w:type="dxa"/>
+            <w:tcW w:w="589" w:type="dxa"/>
             <w:shd w:val="clear" w:color="auto" w:fill="auto"/>
             <w:noWrap/>
             <w:vAlign w:val="bottom"/>
@@ -756,7 +748,7 @@
         </w:tc>
         <w:tc>
           <w:tcPr>
-            <w:tcW w:w="591" w:type="dxa"/>
+            <w:tcW w:w="597" w:type="dxa"/>
             <w:shd w:val="clear" w:color="auto" w:fill="auto"/>
             <w:noWrap/>
             <w:vAlign w:val="bottom"/>
@@ -782,7 +774,7 @@
         </w:tc>
         <w:tc>
           <w:tcPr>
-            <w:tcW w:w="599" w:type="dxa"/>
+            <w:tcW w:w="597" w:type="dxa"/>
             <w:shd w:val="clear" w:color="auto" w:fill="auto"/>
             <w:noWrap/>
             <w:vAlign w:val="bottom"/>
@@ -808,7 +800,7 @@
         </w:tc>
         <w:tc>
           <w:tcPr>
-            <w:tcW w:w="591" w:type="dxa"/>
+            <w:tcW w:w="589" w:type="dxa"/>
             <w:shd w:val="clear" w:color="auto" w:fill="auto"/>
             <w:noWrap/>
             <w:vAlign w:val="bottom"/>
@@ -834,7 +826,7 @@
         </w:tc>
         <w:tc>
           <w:tcPr>
-            <w:tcW w:w="591" w:type="dxa"/>
+            <w:tcW w:w="748" w:type="dxa"/>
             <w:shd w:val="clear" w:color="auto" w:fill="auto"/>
             <w:noWrap/>
             <w:vAlign w:val="bottom"/>
@@ -860,7 +852,7 @@
         </w:tc>
         <w:tc>
           <w:tcPr>
-            <w:tcW w:w="750" w:type="dxa"/>
+            <w:tcW w:w="748" w:type="dxa"/>
             <w:shd w:val="clear" w:color="auto" w:fill="auto"/>
             <w:noWrap/>
             <w:vAlign w:val="bottom"/>
@@ -886,33 +878,7 @@
         </w:tc>
         <w:tc>
           <w:tcPr>
-            <w:tcW w:w="591" w:type="dxa"/>
-            <w:shd w:val="clear" w:color="auto" w:fill="auto"/>
-            <w:noWrap/>
-            <w:vAlign w:val="bottom"/>
-          </w:tcPr>
-          <w:p>
-            <w:pPr>
-              <w:jc w:val="center"/>
-              <w:rPr>
-                <w:rFonts w:ascii="Geʾez Manuscript Zemen Regular" w:hAnsi="Geʾez Manuscript Zemen Regular" w:cs="Geʾez Manuscript Zemen Regular"/>
-                <w:sz w:val="32"/>
-                <w:szCs w:val="32"/>
-              </w:rPr>
-            </w:pPr>
-            <w:r>
-              <w:rPr>
-                <w:rFonts w:ascii="Geʾez Manuscript Zemen Regular" w:hAnsi="Geʾez Manuscript Zemen Regular" w:cs="Geʾez Manuscript Zemen Regular"/>
-                <w:sz w:val="32"/>
-                <w:szCs w:val="32"/>
-              </w:rPr>
-              <w:t></w:t>
-            </w:r>
-          </w:p>
-        </w:tc>
-        <w:tc>
-          <w:tcPr>
-            <w:tcW w:w="591" w:type="dxa"/>
+            <w:tcW w:w="589" w:type="dxa"/>
             <w:tcBorders>
               <w:top w:val="single" w:sz="6" w:space="0" w:color="808080" w:themeColor="background1" w:themeShade="80"/>
               <w:bottom w:val="single" w:sz="4" w:space="0" w:color="808080" w:themeColor="background1" w:themeShade="80"/>
@@ -937,13 +903,13 @@
                 <w:sz w:val="32"/>
                 <w:szCs w:val="32"/>
               </w:rPr>
-              <w:t></w:t>
-            </w:r>
-          </w:p>
-        </w:tc>
-        <w:tc>
-          <w:tcPr>
-            <w:tcW w:w="591" w:type="dxa"/>
+              <w:t></w:t>
+            </w:r>
+          </w:p>
+        </w:tc>
+        <w:tc>
+          <w:tcPr>
+            <w:tcW w:w="589" w:type="dxa"/>
             <w:tcBorders>
               <w:top w:val="single" w:sz="6" w:space="0" w:color="808080" w:themeColor="background1" w:themeShade="80"/>
               <w:left w:val="single" w:sz="6" w:space="0" w:color="808080" w:themeColor="background1" w:themeShade="80"/>
@@ -953,34 +919,65 @@
             <w:shd w:val="clear" w:color="auto" w:fill="auto"/>
             <w:noWrap/>
             <w:vAlign w:val="bottom"/>
-            <w:hideMark/>
-          </w:tcPr>
-          <w:p>
-            <w:pPr>
-              <w:jc w:val="center"/>
-              <w:rPr>
-                <w:rFonts w:ascii="Geʾez Manuscript Zemen Regular" w:hAnsi="Geʾez Manuscript Zemen Regular" w:cs="Geʾez Manuscript Zemen Regular"/>
-                <w:sz w:val="32"/>
-                <w:szCs w:val="32"/>
-              </w:rPr>
-            </w:pPr>
-            <w:r>
-              <w:rPr>
-                <w:rFonts w:ascii="Geʾez Manuscript Zemen Regular" w:hAnsi="Geʾez Manuscript Zemen Regular" w:cs="Geʾez Manuscript Zemen Regular"/>
-                <w:sz w:val="32"/>
-                <w:szCs w:val="32"/>
-              </w:rPr>
-              <w:t></w:t>
-            </w:r>
-          </w:p>
-        </w:tc>
-        <w:tc>
-          <w:tcPr>
-            <w:tcW w:w="591" w:type="dxa"/>
+          </w:tcPr>
+          <w:p>
+            <w:pPr>
+              <w:jc w:val="center"/>
+              <w:rPr>
+                <w:rFonts w:ascii="Geʾez Manuscript Zemen Regular" w:hAnsi="Geʾez Manuscript Zemen Regular" w:cs="Geʾez Manuscript Zemen Regular"/>
+                <w:sz w:val="32"/>
+                <w:szCs w:val="32"/>
+              </w:rPr>
+            </w:pPr>
+            <w:r>
+              <w:rPr>
+                <w:rFonts w:ascii="Geʾez Manuscript Zemen Regular" w:hAnsi="Geʾez Manuscript Zemen Regular" w:cs="Geʾez Manuscript Zemen Regular"/>
+                <w:sz w:val="32"/>
+                <w:szCs w:val="32"/>
+              </w:rPr>
+              <w:t></w:t>
+            </w:r>
+          </w:p>
+        </w:tc>
+        <w:tc>
+          <w:tcPr>
+            <w:tcW w:w="589" w:type="dxa"/>
             <w:tcBorders>
               <w:top w:val="single" w:sz="6" w:space="0" w:color="808080" w:themeColor="background1" w:themeShade="80"/>
               <w:left w:val="single" w:sz="6" w:space="0" w:color="808080" w:themeColor="background1" w:themeShade="80"/>
               <w:bottom w:val="single" w:sz="4" w:space="0" w:color="808080" w:themeColor="background1" w:themeShade="80"/>
+              <w:right w:val="single" w:sz="4" w:space="0" w:color="808080" w:themeColor="background1" w:themeShade="80"/>
+            </w:tcBorders>
+            <w:shd w:val="clear" w:color="auto" w:fill="auto"/>
+            <w:noWrap/>
+            <w:vAlign w:val="bottom"/>
+          </w:tcPr>
+          <w:p>
+            <w:pPr>
+              <w:jc w:val="center"/>
+              <w:rPr>
+                <w:rFonts w:ascii="Geʾez Manuscript Zemen Regular" w:hAnsi="Geʾez Manuscript Zemen Regular" w:cs="Geʾez Manuscript Zemen Regular"/>
+                <w:sz w:val="32"/>
+                <w:szCs w:val="32"/>
+              </w:rPr>
+            </w:pPr>
+            <w:r>
+              <w:rPr>
+                <w:rFonts w:ascii="Geʾez Manuscript Zemen Regular" w:hAnsi="Geʾez Manuscript Zemen Regular" w:cs="Geʾez Manuscript Zemen Regular"/>
+                <w:sz w:val="32"/>
+                <w:szCs w:val="32"/>
+              </w:rPr>
+              <w:t></w:t>
+            </w:r>
+          </w:p>
+        </w:tc>
+        <w:tc>
+          <w:tcPr>
+            <w:tcW w:w="625" w:type="dxa"/>
+            <w:tcBorders>
+              <w:top w:val="single" w:sz="4" w:space="0" w:color="808080" w:themeColor="background1" w:themeShade="80"/>
+              <w:left w:val="single" w:sz="4" w:space="0" w:color="808080" w:themeColor="background1" w:themeShade="80"/>
+              <w:bottom w:val="single" w:sz="4" w:space="0" w:color="808080" w:themeColor="background1" w:themeShade="80"/>
               <w:right w:val="single" w:sz="6" w:space="0" w:color="808080" w:themeColor="background1" w:themeShade="80"/>
             </w:tcBorders>
             <w:shd w:val="clear" w:color="auto" w:fill="auto"/>
@@ -1004,72 +1001,6 @@
                 <w:szCs w:val="32"/>
               </w:rPr>
               <w:t></w:t>
-            </w:r>
-          </w:p>
-        </w:tc>
-        <w:tc>
-          <w:tcPr>
-            <w:tcW w:w="591" w:type="dxa"/>
-            <w:tcBorders>
-              <w:top w:val="single" w:sz="6" w:space="0" w:color="808080" w:themeColor="background1" w:themeShade="80"/>
-              <w:left w:val="single" w:sz="6" w:space="0" w:color="808080" w:themeColor="background1" w:themeShade="80"/>
-              <w:bottom w:val="nil"/>
-              <w:right w:val="nil"/>
-            </w:tcBorders>
-            <w:shd w:val="clear" w:color="auto" w:fill="auto"/>
-            <w:noWrap/>
-            <w:vAlign w:val="bottom"/>
-            <w:hideMark/>
-          </w:tcPr>
-          <w:p>
-            <w:pPr>
-              <w:jc w:val="center"/>
-              <w:rPr>
-                <w:rFonts w:ascii="Geʾez Manuscript Zemen Regular" w:hAnsi="Geʾez Manuscript Zemen Regular" w:cs="Geʾez Manuscript Zemen Regular"/>
-                <w:sz w:val="32"/>
-                <w:szCs w:val="32"/>
-              </w:rPr>
-            </w:pPr>
-            <w:r>
-              <w:rPr>
-                <w:rFonts w:ascii="Geʾez Manuscript Zemen Regular" w:hAnsi="Geʾez Manuscript Zemen Regular" w:cs="Geʾez Manuscript Zemen Regular"/>
-                <w:sz w:val="32"/>
-                <w:szCs w:val="32"/>
-              </w:rPr>
-              <w:t></w:t>
-            </w:r>
-          </w:p>
-        </w:tc>
-        <w:tc>
-          <w:tcPr>
-            <w:tcW w:w="591" w:type="dxa"/>
-            <w:tcBorders>
-              <w:top w:val="single" w:sz="6" w:space="0" w:color="808080" w:themeColor="background1" w:themeShade="80"/>
-              <w:left w:val="nil"/>
-              <w:bottom w:val="nil"/>
-              <w:right w:val="nil"/>
-            </w:tcBorders>
-            <w:shd w:val="clear" w:color="auto" w:fill="auto"/>
-            <w:noWrap/>
-            <w:vAlign w:val="bottom"/>
-            <w:hideMark/>
-          </w:tcPr>
-          <w:p>
-            <w:pPr>
-              <w:jc w:val="center"/>
-              <w:rPr>
-                <w:rFonts w:ascii="Geʾez Manuscript Zemen Regular" w:hAnsi="Geʾez Manuscript Zemen Regular" w:cs="Geʾez Manuscript Zemen Regular"/>
-                <w:sz w:val="32"/>
-                <w:szCs w:val="32"/>
-              </w:rPr>
-            </w:pPr>
-            <w:r>
-              <w:rPr>
-                <w:rFonts w:ascii="Geʾez Manuscript Zemen Regular" w:hAnsi="Geʾez Manuscript Zemen Regular" w:cs="Geʾez Manuscript Zemen Regular"/>
-                <w:sz w:val="32"/>
-                <w:szCs w:val="32"/>
-              </w:rPr>
-              <w:t></w:t>
             </w:r>
           </w:p>
         </w:tc>
@@ -3780,6 +3711,25 @@
           <w:szCs w:val="28"/>
         </w:rPr>
       </w:pPr>
+      <w:r>
+        <w:rPr>
+          <w:b/>
+          <w:bCs/>
+          <w:sz w:val="28"/>
+          <w:szCs w:val="28"/>
+        </w:rPr>
+        <w:br w:type="page"/>
+      </w:r>
+    </w:p>
+    <w:p>
+      <w:pPr>
+        <w:rPr>
+          <w:b/>
+          <w:bCs/>
+          <w:sz w:val="28"/>
+          <w:szCs w:val="28"/>
+        </w:rPr>
+      </w:pPr>
       <w:proofErr w:type="spellStart"/>
       <w:r>
         <w:rPr>
@@ -3788,6 +3738,7 @@
           <w:sz w:val="28"/>
           <w:szCs w:val="28"/>
         </w:rPr>
+        <w:lastRenderedPageBreak/>
         <w:t>Anqetse</w:t>
       </w:r>
       <w:proofErr w:type="spellEnd"/>
@@ -7163,7 +7114,7 @@
           <w:left w:val="single" w:sz="4" w:space="0" w:color="A5A5A5"/>
           <w:bottom w:val="single" w:sz="4" w:space="0" w:color="A5A5A5"/>
           <w:right w:val="single" w:sz="4" w:space="0" w:color="A5A5A5"/>
-          <w:insideH w:val="single" w:sz="6" w:space="0" w:color="A5A5A5"/>
+          <w:insideH w:val="single" w:sz="4" w:space="0" w:color="A5A5A5"/>
           <w:insideV w:val="single" w:sz="6" w:space="0" w:color="A5A5A5"/>
         </w:tblBorders>
         <w:tblLook w:val="04A0" w:firstRow="1" w:lastRow="0" w:firstColumn="1" w:lastColumn="0" w:noHBand="0" w:noVBand="1"/>
@@ -7637,12 +7588,17 @@
           <w:p>
             <w:pPr>
               <w:jc w:val="center"/>
-            </w:pPr>
-            <w:r>
-              <w:rPr>
-                <w:rFonts w:ascii="Geʾez Manuscript Zemen Regular" w:hAnsi="Geʾez Manuscript Zemen Regular" w:cs="Geʾez Manuscript Zemen Regular"/>
-                <w:sz w:val="32"/>
-                <w:szCs w:val="32"/>
+              <w:rPr>
+                <w:position w:val="-12"/>
+              </w:rPr>
+            </w:pPr>
+            <w:r>
+              <w:rPr>
+                <w:rFonts w:ascii="Geʾez Manuscript Zemen Regular" w:hAnsi="Geʾez Manuscript Zemen Regular" w:cs="Geʾez Manuscript Zemen Regular"/>
+                <w:position w:val="-12"/>
+                <w:sz w:val="32"/>
+                <w:szCs w:val="32"/>
+                <w:highlight w:val="yellow"/>
               </w:rPr>
               <w:t></w:t>
             </w:r>
@@ -7660,13 +7616,15 @@
               <w:jc w:val="center"/>
               <w:rPr>
                 <w:rFonts w:ascii="Geʾez Manuscript Zemen Regular" w:hAnsi="Geʾez Manuscript Zemen Regular" w:cs="Geʾez Manuscript Zemen Regular"/>
-                <w:sz w:val="32"/>
-                <w:szCs w:val="32"/>
-              </w:rPr>
-            </w:pPr>
-            <w:r>
-              <w:rPr>
-                <w:rFonts w:ascii="Geʾez Manuscript Zemen Regular" w:hAnsi="Geʾez Manuscript Zemen Regular" w:cs="Geʾez Manuscript Zemen Regular"/>
+                <w:position w:val="-12"/>
+                <w:sz w:val="32"/>
+                <w:szCs w:val="32"/>
+              </w:rPr>
+            </w:pPr>
+            <w:r>
+              <w:rPr>
+                <w:rFonts w:ascii="Geʾez Manuscript Zemen Regular" w:hAnsi="Geʾez Manuscript Zemen Regular" w:cs="Geʾez Manuscript Zemen Regular"/>
+                <w:position w:val="-12"/>
                 <w:sz w:val="32"/>
                 <w:szCs w:val="32"/>
               </w:rPr>
@@ -8351,6 +8309,33 @@
                 <w:rFonts w:ascii="Geʾez Manuscript Zemen Regular" w:hAnsi="Geʾez Manuscript Zemen Regular" w:cs="Geʾez Manuscript Zemen Regular"/>
                 <w:sz w:val="32"/>
                 <w:szCs w:val="32"/>
+                <w:highlight w:val="yellow"/>
+              </w:rPr>
+              <w:t></w:t>
+            </w:r>
+          </w:p>
+        </w:tc>
+        <w:tc>
+          <w:tcPr>
+            <w:tcW w:w="576" w:type="dxa"/>
+            <w:shd w:val="clear" w:color="auto" w:fill="auto"/>
+            <w:noWrap/>
+            <w:vAlign w:val="bottom"/>
+          </w:tcPr>
+          <w:p>
+            <w:pPr>
+              <w:jc w:val="center"/>
+              <w:rPr>
+                <w:rFonts w:ascii="Geʾez Manuscript Zemen Regular" w:hAnsi="Geʾez Manuscript Zemen Regular" w:cs="Geʾez Manuscript Zemen Regular"/>
+                <w:sz w:val="32"/>
+                <w:szCs w:val="32"/>
+              </w:rPr>
+            </w:pPr>
+            <w:r>
+              <w:rPr>
+                <w:rFonts w:ascii="Geʾez Manuscript Zemen Regular" w:hAnsi="Geʾez Manuscript Zemen Regular" w:cs="Geʾez Manuscript Zemen Regular"/>
+                <w:sz w:val="32"/>
+                <w:szCs w:val="32"/>
               </w:rPr>
               <w:t></w:t>
             </w:r>
@@ -8414,6 +8399,7 @@
             <w:shd w:val="clear" w:color="auto" w:fill="auto"/>
             <w:noWrap/>
             <w:vAlign w:val="bottom"/>
+            <w:hideMark/>
           </w:tcPr>
           <w:p>
             <w:pPr>
@@ -8431,33 +8417,6 @@
                 <w:szCs w:val="32"/>
               </w:rPr>
               <w:t></w:t>
-            </w:r>
-          </w:p>
-        </w:tc>
-        <w:tc>
-          <w:tcPr>
-            <w:tcW w:w="576" w:type="dxa"/>
-            <w:shd w:val="clear" w:color="auto" w:fill="auto"/>
-            <w:noWrap/>
-            <w:vAlign w:val="bottom"/>
-            <w:hideMark/>
-          </w:tcPr>
-          <w:p>
-            <w:pPr>
-              <w:jc w:val="center"/>
-              <w:rPr>
-                <w:rFonts w:ascii="Geʾez Manuscript Zemen Regular" w:hAnsi="Geʾez Manuscript Zemen Regular" w:cs="Geʾez Manuscript Zemen Regular"/>
-                <w:sz w:val="32"/>
-                <w:szCs w:val="32"/>
-              </w:rPr>
-            </w:pPr>
-            <w:r>
-              <w:rPr>
-                <w:rFonts w:ascii="Geʾez Manuscript Zemen Regular" w:hAnsi="Geʾez Manuscript Zemen Regular" w:cs="Geʾez Manuscript Zemen Regular"/>
-                <w:sz w:val="32"/>
-                <w:szCs w:val="32"/>
-              </w:rPr>
-              <w:t></w:t>
             </w:r>
           </w:p>
         </w:tc>
@@ -8475,20 +8434,22 @@
           </w:tcPr>
           <w:p>
             <w:pPr>
-              <w:jc w:val="center"/>
-              <w:rPr>
-                <w:rFonts w:ascii="Geʾez Manuscript Zemen Regular" w:hAnsi="Geʾez Manuscript Zemen Regular" w:cs="Geʾez Manuscript Zemen Regular"/>
-                <w:sz w:val="32"/>
-                <w:szCs w:val="32"/>
-              </w:rPr>
-            </w:pPr>
-            <w:r>
-              <w:rPr>
-                <w:rFonts w:ascii="Geʾez Manuscript Zemen Regular" w:hAnsi="Geʾez Manuscript Zemen Regular" w:cs="Geʾez Manuscript Zemen Regular"/>
-                <w:sz w:val="32"/>
-                <w:szCs w:val="32"/>
-              </w:rPr>
-              <w:t></w:t>
+              <w:spacing w:before="120"/>
+              <w:jc w:val="center"/>
+              <w:rPr>
+                <w:rFonts w:ascii="Geʾez Manuscript Zemen Regular" w:hAnsi="Geʾez Manuscript Zemen Regular" w:cs="Geʾez Manuscript Zemen Regular"/>
+                <w:sz w:val="32"/>
+                <w:szCs w:val="32"/>
+              </w:rPr>
+            </w:pPr>
+            <w:r>
+              <w:rPr>
+                <w:rFonts w:ascii="Geʾez Manuscript Zemen Regular" w:hAnsi="Geʾez Manuscript Zemen Regular" w:cs="Geʾez Manuscript Zemen Regular"/>
+                <w:sz w:val="32"/>
+                <w:szCs w:val="32"/>
+                <w:highlight w:val="yellow"/>
+              </w:rPr>
+              <w:t></w:t>
             </w:r>
           </w:p>
         </w:tc>
@@ -8508,14 +8469,6 @@
                 <w:szCs w:val="32"/>
               </w:rPr>
             </w:pPr>
-            <w:r>
-              <w:rPr>
-                <w:rFonts w:ascii="Geʾez Manuscript Zemen Regular" w:hAnsi="Geʾez Manuscript Zemen Regular" w:cs="Geʾez Manuscript Zemen Regular"/>
-                <w:sz w:val="32"/>
-                <w:szCs w:val="32"/>
-              </w:rPr>
-              <w:t></w:t>
-            </w:r>
           </w:p>
         </w:tc>
         <w:tc>
@@ -8534,14 +8487,6 @@
                 <w:szCs w:val="32"/>
               </w:rPr>
             </w:pPr>
-            <w:r>
-              <w:rPr>
-                <w:rFonts w:ascii="Geʾez Manuscript Zemen Regular" w:hAnsi="Geʾez Manuscript Zemen Regular" w:cs="Geʾez Manuscript Zemen Regular"/>
-                <w:sz w:val="32"/>
-                <w:szCs w:val="32"/>
-              </w:rPr>
-              <w:t></w:t>
-            </w:r>
           </w:p>
         </w:tc>
         <w:tc>
@@ -8560,14 +8505,6 @@
                 <w:szCs w:val="32"/>
               </w:rPr>
             </w:pPr>
-            <w:r>
-              <w:rPr>
-                <w:rFonts w:ascii="Geʾez Manuscript Zemen Regular" w:hAnsi="Geʾez Manuscript Zemen Regular" w:cs="Geʾez Manuscript Zemen Regular"/>
-                <w:sz w:val="32"/>
-                <w:szCs w:val="32"/>
-              </w:rPr>
-              <w:t></w:t>
-            </w:r>
           </w:p>
         </w:tc>
         <w:tc>
@@ -8586,14 +8523,6 @@
                 <w:szCs w:val="32"/>
               </w:rPr>
             </w:pPr>
-            <w:r>
-              <w:rPr>
-                <w:rFonts w:ascii="Geʾez Manuscript Zemen Regular" w:hAnsi="Geʾez Manuscript Zemen Regular" w:cs="Geʾez Manuscript Zemen Regular"/>
-                <w:sz w:val="32"/>
-                <w:szCs w:val="32"/>
-              </w:rPr>
-              <w:t></w:t>
-            </w:r>
           </w:p>
         </w:tc>
         <w:tc>
@@ -8612,14 +8541,6 @@
                 <w:szCs w:val="32"/>
               </w:rPr>
             </w:pPr>
-            <w:r>
-              <w:rPr>
-                <w:rFonts w:ascii="Geʾez Manuscript Zemen Regular" w:hAnsi="Geʾez Manuscript Zemen Regular" w:cs="Geʾez Manuscript Zemen Regular"/>
-                <w:sz w:val="32"/>
-                <w:szCs w:val="32"/>
-              </w:rPr>
-              <w:t></w:t>
-            </w:r>
           </w:p>
         </w:tc>
         <w:tc>
@@ -8638,14 +8559,6 @@
                 <w:szCs w:val="32"/>
               </w:rPr>
             </w:pPr>
-            <w:r>
-              <w:rPr>
-                <w:rFonts w:ascii="Geʾez Manuscript Zemen Regular" w:hAnsi="Geʾez Manuscript Zemen Regular" w:cs="Geʾez Manuscript Zemen Regular"/>
-                <w:sz w:val="32"/>
-                <w:szCs w:val="32"/>
-              </w:rPr>
-              <w:t></w:t>
-            </w:r>
           </w:p>
         </w:tc>
         <w:tc>
@@ -8664,14 +8577,6 @@
                 <w:szCs w:val="32"/>
               </w:rPr>
             </w:pPr>
-            <w:r>
-              <w:rPr>
-                <w:rFonts w:ascii="Geʾez Manuscript Zemen Regular" w:hAnsi="Geʾez Manuscript Zemen Regular" w:cs="Geʾez Manuscript Zemen Regular"/>
-                <w:sz w:val="32"/>
-                <w:szCs w:val="32"/>
-              </w:rPr>
-              <w:t></w:t>
-            </w:r>
           </w:p>
         </w:tc>
         <w:tc>
@@ -8690,14 +8595,6 @@
                 <w:szCs w:val="32"/>
               </w:rPr>
             </w:pPr>
-            <w:r>
-              <w:rPr>
-                <w:rFonts w:ascii="Geʾez Manuscript Zemen Regular" w:hAnsi="Geʾez Manuscript Zemen Regular" w:cs="Geʾez Manuscript Zemen Regular"/>
-                <w:sz w:val="32"/>
-                <w:szCs w:val="32"/>
-              </w:rPr>
-              <w:t></w:t>
-            </w:r>
           </w:p>
         </w:tc>
         <w:tc>
@@ -8716,14 +8613,6 @@
                 <w:szCs w:val="32"/>
               </w:rPr>
             </w:pPr>
-            <w:r>
-              <w:rPr>
-                <w:rFonts w:ascii="Geʾez Manuscript Zemen Regular" w:hAnsi="Geʾez Manuscript Zemen Regular" w:cs="Geʾez Manuscript Zemen Regular"/>
-                <w:sz w:val="32"/>
-                <w:szCs w:val="32"/>
-              </w:rPr>
-              <w:t></w:t>
-            </w:r>
           </w:p>
         </w:tc>
         <w:tc>
@@ -8742,14 +8631,6 @@
                 <w:szCs w:val="32"/>
               </w:rPr>
             </w:pPr>
-            <w:r>
-              <w:rPr>
-                <w:rFonts w:ascii="Geʾez Manuscript Zemen Regular" w:hAnsi="Geʾez Manuscript Zemen Regular" w:cs="Geʾez Manuscript Zemen Regular"/>
-                <w:sz w:val="32"/>
-                <w:szCs w:val="32"/>
-              </w:rPr>
-              <w:t></w:t>
-            </w:r>
           </w:p>
         </w:tc>
         <w:tc>
@@ -8768,14 +8649,6 @@
                 <w:szCs w:val="32"/>
               </w:rPr>
             </w:pPr>
-            <w:r>
-              <w:rPr>
-                <w:rFonts w:ascii="Geʾez Manuscript Zemen Regular" w:hAnsi="Geʾez Manuscript Zemen Regular" w:cs="Geʾez Manuscript Zemen Regular"/>
-                <w:sz w:val="32"/>
-                <w:szCs w:val="32"/>
-              </w:rPr>
-              <w:t></w:t>
-            </w:r>
           </w:p>
         </w:tc>
         <w:tc>
@@ -8794,14 +8667,6 @@
                 <w:szCs w:val="32"/>
               </w:rPr>
             </w:pPr>
-            <w:r>
-              <w:rPr>
-                <w:rFonts w:ascii="Geʾez Manuscript Zemen Regular" w:hAnsi="Geʾez Manuscript Zemen Regular" w:cs="Geʾez Manuscript Zemen Regular"/>
-                <w:sz w:val="32"/>
-                <w:szCs w:val="32"/>
-              </w:rPr>
-              <w:t></w:t>
-            </w:r>
           </w:p>
         </w:tc>
         <w:tc>
@@ -8820,14 +8685,6 @@
                 <w:szCs w:val="32"/>
               </w:rPr>
             </w:pPr>
-            <w:r>
-              <w:rPr>
-                <w:rFonts w:ascii="Geʾez Manuscript Zemen Regular" w:hAnsi="Geʾez Manuscript Zemen Regular" w:cs="Geʾez Manuscript Zemen Regular"/>
-                <w:sz w:val="32"/>
-                <w:szCs w:val="32"/>
-              </w:rPr>
-              <w:t></w:t>
-            </w:r>
           </w:p>
         </w:tc>
         <w:tc>
@@ -8846,14 +8703,6 @@
                 <w:szCs w:val="32"/>
               </w:rPr>
             </w:pPr>
-            <w:r>
-              <w:rPr>
-                <w:rFonts w:ascii="Geʾez Manuscript Zemen Regular" w:hAnsi="Geʾez Manuscript Zemen Regular" w:cs="Geʾez Manuscript Zemen Regular"/>
-                <w:sz w:val="32"/>
-                <w:szCs w:val="32"/>
-              </w:rPr>
-              <w:t></w:t>
-            </w:r>
           </w:p>
         </w:tc>
         <w:tc>
@@ -8862,25 +8711,16 @@
             <w:shd w:val="clear" w:color="auto" w:fill="auto"/>
             <w:noWrap/>
             <w:vAlign w:val="bottom"/>
-            <w:hideMark/>
-          </w:tcPr>
-          <w:p>
-            <w:pPr>
-              <w:jc w:val="center"/>
-              <w:rPr>
-                <w:rFonts w:ascii="Geʾez Manuscript Zemen Regular" w:hAnsi="Geʾez Manuscript Zemen Regular" w:cs="Geʾez Manuscript Zemen Regular"/>
-                <w:sz w:val="32"/>
-                <w:szCs w:val="32"/>
-              </w:rPr>
-            </w:pPr>
-            <w:r>
-              <w:rPr>
-                <w:rFonts w:ascii="Geʾez Manuscript Zemen Regular" w:hAnsi="Geʾez Manuscript Zemen Regular" w:cs="Geʾez Manuscript Zemen Regular"/>
-                <w:sz w:val="32"/>
-                <w:szCs w:val="32"/>
-              </w:rPr>
-              <w:t></w:t>
-            </w:r>
+          </w:tcPr>
+          <w:p>
+            <w:pPr>
+              <w:jc w:val="center"/>
+              <w:rPr>
+                <w:rFonts w:ascii="Geʾez Manuscript Zemen Regular" w:hAnsi="Geʾez Manuscript Zemen Regular" w:cs="Geʾez Manuscript Zemen Regular"/>
+                <w:sz w:val="32"/>
+                <w:szCs w:val="32"/>
+              </w:rPr>
+            </w:pPr>
           </w:p>
         </w:tc>
       </w:tr>
@@ -8910,6 +8750,453 @@
                 <w:sz w:val="32"/>
                 <w:szCs w:val="32"/>
               </w:rPr>
+              <w:t></w:t>
+            </w:r>
+          </w:p>
+        </w:tc>
+        <w:tc>
+          <w:tcPr>
+            <w:tcW w:w="576" w:type="dxa"/>
+            <w:shd w:val="clear" w:color="auto" w:fill="auto"/>
+            <w:noWrap/>
+            <w:vAlign w:val="bottom"/>
+          </w:tcPr>
+          <w:p>
+            <w:pPr>
+              <w:jc w:val="center"/>
+              <w:rPr>
+                <w:rFonts w:ascii="Geʾez Manuscript Zemen Regular" w:hAnsi="Geʾez Manuscript Zemen Regular" w:cs="Geʾez Manuscript Zemen Regular"/>
+                <w:sz w:val="32"/>
+                <w:szCs w:val="32"/>
+              </w:rPr>
+            </w:pPr>
+            <w:r>
+              <w:rPr>
+                <w:rFonts w:ascii="Geʾez Manuscript Zemen Regular" w:hAnsi="Geʾez Manuscript Zemen Regular" w:cs="Geʾez Manuscript Zemen Regular"/>
+                <w:sz w:val="32"/>
+                <w:szCs w:val="32"/>
+              </w:rPr>
+              <w:t></w:t>
+            </w:r>
+          </w:p>
+        </w:tc>
+        <w:tc>
+          <w:tcPr>
+            <w:tcW w:w="576" w:type="dxa"/>
+            <w:shd w:val="clear" w:color="auto" w:fill="auto"/>
+            <w:noWrap/>
+            <w:vAlign w:val="bottom"/>
+          </w:tcPr>
+          <w:p>
+            <w:pPr>
+              <w:jc w:val="center"/>
+              <w:rPr>
+                <w:rFonts w:ascii="Geʾez Manuscript Zemen Regular" w:hAnsi="Geʾez Manuscript Zemen Regular" w:cs="Geʾez Manuscript Zemen Regular"/>
+                <w:sz w:val="32"/>
+                <w:szCs w:val="32"/>
+              </w:rPr>
+            </w:pPr>
+            <w:r>
+              <w:rPr>
+                <w:rFonts w:ascii="Geʾez Manuscript Zemen Regular" w:hAnsi="Geʾez Manuscript Zemen Regular" w:cs="Geʾez Manuscript Zemen Regular"/>
+                <w:sz w:val="32"/>
+                <w:szCs w:val="32"/>
+              </w:rPr>
+              <w:t></w:t>
+            </w:r>
+          </w:p>
+        </w:tc>
+        <w:tc>
+          <w:tcPr>
+            <w:tcW w:w="576" w:type="dxa"/>
+            <w:shd w:val="clear" w:color="auto" w:fill="auto"/>
+            <w:noWrap/>
+            <w:vAlign w:val="bottom"/>
+          </w:tcPr>
+          <w:p>
+            <w:pPr>
+              <w:jc w:val="center"/>
+              <w:rPr>
+                <w:rFonts w:ascii="Geʾez Manuscript Zemen Regular" w:hAnsi="Geʾez Manuscript Zemen Regular" w:cs="Geʾez Manuscript Zemen Regular"/>
+                <w:sz w:val="32"/>
+                <w:szCs w:val="32"/>
+              </w:rPr>
+            </w:pPr>
+            <w:r>
+              <w:rPr>
+                <w:rFonts w:ascii="Geʾez Manuscript Zemen Regular" w:hAnsi="Geʾez Manuscript Zemen Regular" w:cs="Geʾez Manuscript Zemen Regular"/>
+                <w:sz w:val="32"/>
+                <w:szCs w:val="32"/>
+              </w:rPr>
+              <w:t></w:t>
+            </w:r>
+          </w:p>
+        </w:tc>
+        <w:tc>
+          <w:tcPr>
+            <w:tcW w:w="576" w:type="dxa"/>
+            <w:shd w:val="clear" w:color="auto" w:fill="auto"/>
+            <w:noWrap/>
+            <w:vAlign w:val="bottom"/>
+          </w:tcPr>
+          <w:p>
+            <w:pPr>
+              <w:jc w:val="center"/>
+              <w:rPr>
+                <w:rFonts w:ascii="Geʾez Manuscript Zemen Regular" w:hAnsi="Geʾez Manuscript Zemen Regular" w:cs="Geʾez Manuscript Zemen Regular"/>
+                <w:sz w:val="32"/>
+                <w:szCs w:val="32"/>
+              </w:rPr>
+            </w:pPr>
+            <w:r>
+              <w:rPr>
+                <w:rFonts w:ascii="Geʾez Manuscript Zemen Regular" w:hAnsi="Geʾez Manuscript Zemen Regular" w:cs="Geʾez Manuscript Zemen Regular"/>
+                <w:sz w:val="32"/>
+                <w:szCs w:val="32"/>
+              </w:rPr>
+              <w:t></w:t>
+            </w:r>
+          </w:p>
+        </w:tc>
+        <w:tc>
+          <w:tcPr>
+            <w:tcW w:w="576" w:type="dxa"/>
+            <w:shd w:val="clear" w:color="auto" w:fill="auto"/>
+            <w:noWrap/>
+            <w:vAlign w:val="bottom"/>
+          </w:tcPr>
+          <w:p>
+            <w:pPr>
+              <w:jc w:val="center"/>
+              <w:rPr>
+                <w:rFonts w:ascii="Geʾez Manuscript Zemen Regular" w:hAnsi="Geʾez Manuscript Zemen Regular" w:cs="Geʾez Manuscript Zemen Regular"/>
+                <w:sz w:val="32"/>
+                <w:szCs w:val="32"/>
+              </w:rPr>
+            </w:pPr>
+            <w:r>
+              <w:rPr>
+                <w:rFonts w:ascii="Geʾez Manuscript Zemen Regular" w:hAnsi="Geʾez Manuscript Zemen Regular" w:cs="Geʾez Manuscript Zemen Regular"/>
+                <w:sz w:val="32"/>
+                <w:szCs w:val="32"/>
+              </w:rPr>
+              <w:t></w:t>
+            </w:r>
+          </w:p>
+        </w:tc>
+        <w:tc>
+          <w:tcPr>
+            <w:tcW w:w="576" w:type="dxa"/>
+            <w:shd w:val="clear" w:color="auto" w:fill="auto"/>
+            <w:noWrap/>
+            <w:vAlign w:val="bottom"/>
+          </w:tcPr>
+          <w:p>
+            <w:pPr>
+              <w:jc w:val="center"/>
+              <w:rPr>
+                <w:rFonts w:ascii="Geʾez Manuscript Zemen Regular" w:hAnsi="Geʾez Manuscript Zemen Regular" w:cs="Geʾez Manuscript Zemen Regular"/>
+                <w:sz w:val="32"/>
+                <w:szCs w:val="32"/>
+              </w:rPr>
+            </w:pPr>
+            <w:r>
+              <w:rPr>
+                <w:rFonts w:ascii="Geʾez Manuscript Zemen Regular" w:hAnsi="Geʾez Manuscript Zemen Regular" w:cs="Geʾez Manuscript Zemen Regular"/>
+                <w:sz w:val="32"/>
+                <w:szCs w:val="32"/>
+              </w:rPr>
+              <w:t></w:t>
+            </w:r>
+          </w:p>
+        </w:tc>
+        <w:tc>
+          <w:tcPr>
+            <w:tcW w:w="576" w:type="dxa"/>
+            <w:shd w:val="clear" w:color="auto" w:fill="auto"/>
+            <w:noWrap/>
+            <w:vAlign w:val="bottom"/>
+          </w:tcPr>
+          <w:p>
+            <w:pPr>
+              <w:jc w:val="center"/>
+              <w:rPr>
+                <w:rFonts w:ascii="Geʾez Manuscript Zemen Regular" w:hAnsi="Geʾez Manuscript Zemen Regular" w:cs="Geʾez Manuscript Zemen Regular"/>
+                <w:sz w:val="32"/>
+                <w:szCs w:val="32"/>
+              </w:rPr>
+            </w:pPr>
+            <w:r>
+              <w:rPr>
+                <w:rFonts w:ascii="Geʾez Manuscript Zemen Regular" w:hAnsi="Geʾez Manuscript Zemen Regular" w:cs="Geʾez Manuscript Zemen Regular"/>
+                <w:sz w:val="32"/>
+                <w:szCs w:val="32"/>
+              </w:rPr>
+              <w:t></w:t>
+            </w:r>
+          </w:p>
+        </w:tc>
+        <w:tc>
+          <w:tcPr>
+            <w:tcW w:w="576" w:type="dxa"/>
+            <w:shd w:val="clear" w:color="auto" w:fill="auto"/>
+            <w:noWrap/>
+            <w:vAlign w:val="bottom"/>
+          </w:tcPr>
+          <w:p>
+            <w:pPr>
+              <w:jc w:val="center"/>
+              <w:rPr>
+                <w:rFonts w:ascii="Geʾez Manuscript Zemen Regular" w:hAnsi="Geʾez Manuscript Zemen Regular" w:cs="Geʾez Manuscript Zemen Regular"/>
+                <w:sz w:val="32"/>
+                <w:szCs w:val="32"/>
+              </w:rPr>
+            </w:pPr>
+            <w:r>
+              <w:rPr>
+                <w:rFonts w:ascii="Geʾez Manuscript Zemen Regular" w:hAnsi="Geʾez Manuscript Zemen Regular" w:cs="Geʾez Manuscript Zemen Regular"/>
+                <w:sz w:val="32"/>
+                <w:szCs w:val="32"/>
+              </w:rPr>
+              <w:t></w:t>
+            </w:r>
+          </w:p>
+        </w:tc>
+        <w:tc>
+          <w:tcPr>
+            <w:tcW w:w="576" w:type="dxa"/>
+            <w:shd w:val="clear" w:color="auto" w:fill="auto"/>
+            <w:noWrap/>
+            <w:vAlign w:val="bottom"/>
+          </w:tcPr>
+          <w:p>
+            <w:pPr>
+              <w:jc w:val="center"/>
+              <w:rPr>
+                <w:rFonts w:ascii="Geʾez Manuscript Zemen Regular" w:hAnsi="Geʾez Manuscript Zemen Regular" w:cs="Geʾez Manuscript Zemen Regular"/>
+                <w:sz w:val="32"/>
+                <w:szCs w:val="32"/>
+              </w:rPr>
+            </w:pPr>
+            <w:r>
+              <w:rPr>
+                <w:rFonts w:ascii="Geʾez Manuscript Zemen Regular" w:hAnsi="Geʾez Manuscript Zemen Regular" w:cs="Geʾez Manuscript Zemen Regular"/>
+                <w:sz w:val="32"/>
+                <w:szCs w:val="32"/>
+              </w:rPr>
+              <w:t></w:t>
+            </w:r>
+          </w:p>
+        </w:tc>
+        <w:tc>
+          <w:tcPr>
+            <w:tcW w:w="576" w:type="dxa"/>
+            <w:shd w:val="clear" w:color="auto" w:fill="auto"/>
+            <w:noWrap/>
+            <w:vAlign w:val="bottom"/>
+          </w:tcPr>
+          <w:p>
+            <w:pPr>
+              <w:jc w:val="center"/>
+              <w:rPr>
+                <w:rFonts w:ascii="Geʾez Manuscript Zemen Regular" w:hAnsi="Geʾez Manuscript Zemen Regular" w:cs="Geʾez Manuscript Zemen Regular"/>
+                <w:sz w:val="32"/>
+                <w:szCs w:val="32"/>
+              </w:rPr>
+            </w:pPr>
+            <w:r>
+              <w:rPr>
+                <w:rFonts w:ascii="Geʾez Manuscript Zemen Regular" w:hAnsi="Geʾez Manuscript Zemen Regular" w:cs="Geʾez Manuscript Zemen Regular"/>
+                <w:sz w:val="32"/>
+                <w:szCs w:val="32"/>
+              </w:rPr>
+              <w:t></w:t>
+            </w:r>
+          </w:p>
+        </w:tc>
+        <w:tc>
+          <w:tcPr>
+            <w:tcW w:w="576" w:type="dxa"/>
+            <w:shd w:val="clear" w:color="auto" w:fill="auto"/>
+            <w:noWrap/>
+            <w:vAlign w:val="bottom"/>
+          </w:tcPr>
+          <w:p>
+            <w:pPr>
+              <w:jc w:val="center"/>
+              <w:rPr>
+                <w:rFonts w:ascii="Geʾez Manuscript Zemen Regular" w:hAnsi="Geʾez Manuscript Zemen Regular" w:cs="Geʾez Manuscript Zemen Regular"/>
+                <w:sz w:val="32"/>
+                <w:szCs w:val="32"/>
+              </w:rPr>
+            </w:pPr>
+            <w:r>
+              <w:rPr>
+                <w:rFonts w:ascii="Geʾez Manuscript Zemen Regular" w:hAnsi="Geʾez Manuscript Zemen Regular" w:cs="Geʾez Manuscript Zemen Regular"/>
+                <w:sz w:val="32"/>
+                <w:szCs w:val="32"/>
+              </w:rPr>
+              <w:t></w:t>
+            </w:r>
+          </w:p>
+        </w:tc>
+        <w:tc>
+          <w:tcPr>
+            <w:tcW w:w="576" w:type="dxa"/>
+            <w:shd w:val="clear" w:color="auto" w:fill="auto"/>
+            <w:noWrap/>
+            <w:vAlign w:val="bottom"/>
+          </w:tcPr>
+          <w:p>
+            <w:pPr>
+              <w:jc w:val="center"/>
+              <w:rPr>
+                <w:rFonts w:ascii="Geʾez Manuscript Zemen Regular" w:hAnsi="Geʾez Manuscript Zemen Regular" w:cs="Geʾez Manuscript Zemen Regular"/>
+                <w:sz w:val="32"/>
+                <w:szCs w:val="32"/>
+              </w:rPr>
+            </w:pPr>
+            <w:r>
+              <w:rPr>
+                <w:rFonts w:ascii="Geʾez Manuscript Zemen Regular" w:hAnsi="Geʾez Manuscript Zemen Regular" w:cs="Geʾez Manuscript Zemen Regular"/>
+                <w:sz w:val="32"/>
+                <w:szCs w:val="32"/>
+              </w:rPr>
+              <w:t></w:t>
+            </w:r>
+          </w:p>
+        </w:tc>
+        <w:tc>
+          <w:tcPr>
+            <w:tcW w:w="576" w:type="dxa"/>
+            <w:shd w:val="clear" w:color="auto" w:fill="auto"/>
+            <w:noWrap/>
+            <w:vAlign w:val="bottom"/>
+          </w:tcPr>
+          <w:p>
+            <w:pPr>
+              <w:jc w:val="center"/>
+              <w:rPr>
+                <w:rFonts w:ascii="Geʾez Manuscript Zemen Regular" w:hAnsi="Geʾez Manuscript Zemen Regular" w:cs="Geʾez Manuscript Zemen Regular"/>
+                <w:sz w:val="32"/>
+                <w:szCs w:val="32"/>
+              </w:rPr>
+            </w:pPr>
+            <w:r>
+              <w:rPr>
+                <w:rFonts w:ascii="Geʾez Manuscript Zemen Regular" w:hAnsi="Geʾez Manuscript Zemen Regular" w:cs="Geʾez Manuscript Zemen Regular"/>
+                <w:sz w:val="32"/>
+                <w:szCs w:val="32"/>
+              </w:rPr>
+              <w:t></w:t>
+            </w:r>
+          </w:p>
+        </w:tc>
+        <w:tc>
+          <w:tcPr>
+            <w:tcW w:w="576" w:type="dxa"/>
+            <w:shd w:val="clear" w:color="auto" w:fill="auto"/>
+            <w:noWrap/>
+            <w:vAlign w:val="bottom"/>
+          </w:tcPr>
+          <w:p>
+            <w:pPr>
+              <w:jc w:val="center"/>
+              <w:rPr>
+                <w:rFonts w:ascii="Geʾez Manuscript Zemen Regular" w:hAnsi="Geʾez Manuscript Zemen Regular" w:cs="Geʾez Manuscript Zemen Regular"/>
+                <w:sz w:val="32"/>
+                <w:szCs w:val="32"/>
+              </w:rPr>
+            </w:pPr>
+            <w:r>
+              <w:rPr>
+                <w:rFonts w:ascii="Geʾez Manuscript Zemen Regular" w:hAnsi="Geʾez Manuscript Zemen Regular" w:cs="Geʾez Manuscript Zemen Regular"/>
+                <w:sz w:val="32"/>
+                <w:szCs w:val="32"/>
+              </w:rPr>
+              <w:t></w:t>
+            </w:r>
+          </w:p>
+        </w:tc>
+        <w:tc>
+          <w:tcPr>
+            <w:tcW w:w="576" w:type="dxa"/>
+            <w:shd w:val="clear" w:color="auto" w:fill="auto"/>
+            <w:noWrap/>
+            <w:vAlign w:val="bottom"/>
+          </w:tcPr>
+          <w:p>
+            <w:pPr>
+              <w:jc w:val="center"/>
+              <w:rPr>
+                <w:rFonts w:ascii="Geʾez Manuscript Zemen Regular" w:hAnsi="Geʾez Manuscript Zemen Regular" w:cs="Geʾez Manuscript Zemen Regular"/>
+                <w:sz w:val="32"/>
+                <w:szCs w:val="32"/>
+              </w:rPr>
+            </w:pPr>
+            <w:r>
+              <w:rPr>
+                <w:rFonts w:ascii="Geʾez Manuscript Zemen Regular" w:hAnsi="Geʾez Manuscript Zemen Regular" w:cs="Geʾez Manuscript Zemen Regular"/>
+                <w:sz w:val="32"/>
+                <w:szCs w:val="32"/>
+              </w:rPr>
+              <w:t></w:t>
+            </w:r>
+          </w:p>
+        </w:tc>
+      </w:tr>
+      <w:tr>
+        <w:trPr>
+          <w:trHeight w:val="400"/>
+        </w:trPr>
+        <w:tc>
+          <w:tcPr>
+            <w:tcW w:w="576" w:type="dxa"/>
+            <w:shd w:val="clear" w:color="auto" w:fill="auto"/>
+            <w:noWrap/>
+            <w:vAlign w:val="bottom"/>
+          </w:tcPr>
+          <w:p>
+            <w:pPr>
+              <w:jc w:val="center"/>
+              <w:rPr>
+                <w:rFonts w:ascii="Geʾez Manuscript Zemen Regular" w:hAnsi="Geʾez Manuscript Zemen Regular" w:cs="Geʾez Manuscript Zemen Regular"/>
+                <w:sz w:val="32"/>
+                <w:szCs w:val="32"/>
+              </w:rPr>
+            </w:pPr>
+            <w:r>
+              <w:rPr>
+                <w:rFonts w:ascii="Geʾez Manuscript Zemen Regular" w:hAnsi="Geʾez Manuscript Zemen Regular" w:cs="Geʾez Manuscript Zemen Regular"/>
+                <w:sz w:val="32"/>
+                <w:szCs w:val="32"/>
+              </w:rPr>
+              <w:t></w:t>
+            </w:r>
+          </w:p>
+        </w:tc>
+        <w:tc>
+          <w:tcPr>
+            <w:tcW w:w="576" w:type="dxa"/>
+            <w:shd w:val="clear" w:color="auto" w:fill="auto"/>
+            <w:noWrap/>
+            <w:vAlign w:val="bottom"/>
+          </w:tcPr>
+          <w:p>
+            <w:pPr>
+              <w:jc w:val="center"/>
+              <w:rPr>
+                <w:rFonts w:ascii="Geʾez Manuscript Zemen Regular" w:hAnsi="Geʾez Manuscript Zemen Regular" w:cs="Geʾez Manuscript Zemen Regular"/>
+                <w:sz w:val="32"/>
+                <w:szCs w:val="32"/>
+              </w:rPr>
+            </w:pPr>
+            <w:r>
+              <w:rPr>
+                <w:rFonts w:ascii="Geʾez Manuscript Zemen Regular" w:hAnsi="Geʾez Manuscript Zemen Regular" w:cs="Geʾez Manuscript Zemen Regular"/>
+                <w:sz w:val="32"/>
+                <w:szCs w:val="32"/>
+              </w:rPr>
               <w:t></w:t>
             </w:r>
           </w:p>
@@ -9183,6 +9470,291 @@
           </w:tcPr>
           <w:p>
             <w:pPr>
+              <w:spacing w:before="60"/>
+              <w:jc w:val="center"/>
+              <w:rPr>
+                <w:rFonts w:ascii="Geʾez Manuscript Zemen Regular" w:hAnsi="Geʾez Manuscript Zemen Regular" w:cs="Geʾez Manuscript Zemen Regular"/>
+                <w:sz w:val="32"/>
+                <w:szCs w:val="32"/>
+              </w:rPr>
+            </w:pPr>
+            <w:r>
+              <w:rPr>
+                <w:rFonts w:ascii="Geʾez Manuscript Zemen Regular" w:hAnsi="Geʾez Manuscript Zemen Regular" w:cs="Geʾez Manuscript Zemen Regular"/>
+                <w:sz w:val="32"/>
+                <w:szCs w:val="32"/>
+                <w:highlight w:val="yellow"/>
+              </w:rPr>
+              <w:t></w:t>
+            </w:r>
+          </w:p>
+        </w:tc>
+        <w:tc>
+          <w:tcPr>
+            <w:tcW w:w="576" w:type="dxa"/>
+            <w:shd w:val="clear" w:color="auto" w:fill="auto"/>
+            <w:noWrap/>
+            <w:vAlign w:val="bottom"/>
+          </w:tcPr>
+          <w:p>
+            <w:pPr>
+              <w:jc w:val="center"/>
+              <w:rPr>
+                <w:rFonts w:ascii="Geʾez Manuscript Zemen Regular" w:hAnsi="Geʾez Manuscript Zemen Regular" w:cs="Geʾez Manuscript Zemen Regular"/>
+                <w:sz w:val="32"/>
+                <w:szCs w:val="32"/>
+              </w:rPr>
+            </w:pPr>
+          </w:p>
+        </w:tc>
+        <w:tc>
+          <w:tcPr>
+            <w:tcW w:w="576" w:type="dxa"/>
+            <w:shd w:val="clear" w:color="auto" w:fill="auto"/>
+            <w:noWrap/>
+            <w:vAlign w:val="bottom"/>
+          </w:tcPr>
+          <w:p>
+            <w:pPr>
+              <w:jc w:val="center"/>
+              <w:rPr>
+                <w:rFonts w:ascii="Geʾez Manuscript Zemen Regular" w:hAnsi="Geʾez Manuscript Zemen Regular" w:cs="Geʾez Manuscript Zemen Regular"/>
+                <w:sz w:val="32"/>
+                <w:szCs w:val="32"/>
+              </w:rPr>
+            </w:pPr>
+          </w:p>
+        </w:tc>
+        <w:tc>
+          <w:tcPr>
+            <w:tcW w:w="576" w:type="dxa"/>
+            <w:shd w:val="clear" w:color="auto" w:fill="auto"/>
+            <w:noWrap/>
+            <w:vAlign w:val="bottom"/>
+          </w:tcPr>
+          <w:p>
+            <w:pPr>
+              <w:jc w:val="center"/>
+              <w:rPr>
+                <w:rFonts w:ascii="Geʾez Manuscript Zemen Regular" w:hAnsi="Geʾez Manuscript Zemen Regular" w:cs="Geʾez Manuscript Zemen Regular"/>
+                <w:sz w:val="32"/>
+                <w:szCs w:val="32"/>
+              </w:rPr>
+            </w:pPr>
+          </w:p>
+        </w:tc>
+      </w:tr>
+      <w:tr>
+        <w:trPr>
+          <w:trHeight w:val="400"/>
+        </w:trPr>
+        <w:tc>
+          <w:tcPr>
+            <w:tcW w:w="576" w:type="dxa"/>
+            <w:shd w:val="clear" w:color="auto" w:fill="auto"/>
+            <w:noWrap/>
+            <w:vAlign w:val="bottom"/>
+          </w:tcPr>
+          <w:p>
+            <w:pPr>
+              <w:jc w:val="center"/>
+              <w:rPr>
+                <w:rFonts w:ascii="Geʾez Manuscript Zemen Regular" w:hAnsi="Geʾez Manuscript Zemen Regular" w:cs="Geʾez Manuscript Zemen Regular"/>
+                <w:sz w:val="32"/>
+                <w:szCs w:val="32"/>
+              </w:rPr>
+            </w:pPr>
+          </w:p>
+        </w:tc>
+        <w:tc>
+          <w:tcPr>
+            <w:tcW w:w="576" w:type="dxa"/>
+            <w:shd w:val="clear" w:color="auto" w:fill="auto"/>
+            <w:noWrap/>
+            <w:vAlign w:val="bottom"/>
+          </w:tcPr>
+          <w:p>
+            <w:pPr>
+              <w:jc w:val="center"/>
+              <w:rPr>
+                <w:rFonts w:ascii="Geʾez Manuscript Zemen Regular" w:hAnsi="Geʾez Manuscript Zemen Regular" w:cs="Geʾez Manuscript Zemen Regular"/>
+                <w:sz w:val="32"/>
+                <w:szCs w:val="32"/>
+              </w:rPr>
+            </w:pPr>
+          </w:p>
+        </w:tc>
+        <w:tc>
+          <w:tcPr>
+            <w:tcW w:w="576" w:type="dxa"/>
+            <w:shd w:val="clear" w:color="auto" w:fill="auto"/>
+            <w:noWrap/>
+            <w:vAlign w:val="bottom"/>
+          </w:tcPr>
+          <w:p>
+            <w:pPr>
+              <w:jc w:val="center"/>
+              <w:rPr>
+                <w:rFonts w:ascii="Geʾez Manuscript Zemen Regular" w:hAnsi="Geʾez Manuscript Zemen Regular" w:cs="Geʾez Manuscript Zemen Regular"/>
+                <w:sz w:val="32"/>
+                <w:szCs w:val="32"/>
+              </w:rPr>
+            </w:pPr>
+          </w:p>
+        </w:tc>
+        <w:tc>
+          <w:tcPr>
+            <w:tcW w:w="576" w:type="dxa"/>
+            <w:shd w:val="clear" w:color="auto" w:fill="auto"/>
+            <w:noWrap/>
+            <w:vAlign w:val="bottom"/>
+          </w:tcPr>
+          <w:p>
+            <w:pPr>
+              <w:jc w:val="center"/>
+              <w:rPr>
+                <w:rFonts w:ascii="Geʾez Manuscript Zemen Regular" w:hAnsi="Geʾez Manuscript Zemen Regular" w:cs="Geʾez Manuscript Zemen Regular"/>
+                <w:sz w:val="32"/>
+                <w:szCs w:val="32"/>
+              </w:rPr>
+            </w:pPr>
+          </w:p>
+        </w:tc>
+        <w:tc>
+          <w:tcPr>
+            <w:tcW w:w="576" w:type="dxa"/>
+            <w:shd w:val="clear" w:color="auto" w:fill="auto"/>
+            <w:noWrap/>
+            <w:vAlign w:val="bottom"/>
+          </w:tcPr>
+          <w:p>
+            <w:pPr>
+              <w:jc w:val="center"/>
+              <w:rPr>
+                <w:rFonts w:ascii="Geʾez Manuscript Zemen Regular" w:hAnsi="Geʾez Manuscript Zemen Regular" w:cs="Geʾez Manuscript Zemen Regular"/>
+                <w:sz w:val="32"/>
+                <w:szCs w:val="32"/>
+              </w:rPr>
+            </w:pPr>
+          </w:p>
+        </w:tc>
+        <w:tc>
+          <w:tcPr>
+            <w:tcW w:w="576" w:type="dxa"/>
+            <w:shd w:val="clear" w:color="auto" w:fill="auto"/>
+            <w:noWrap/>
+            <w:vAlign w:val="bottom"/>
+          </w:tcPr>
+          <w:p>
+            <w:pPr>
+              <w:jc w:val="center"/>
+              <w:rPr>
+                <w:rFonts w:ascii="Geʾez Manuscript Zemen Regular" w:hAnsi="Geʾez Manuscript Zemen Regular" w:cs="Geʾez Manuscript Zemen Regular"/>
+                <w:sz w:val="32"/>
+                <w:szCs w:val="32"/>
+              </w:rPr>
+            </w:pPr>
+          </w:p>
+        </w:tc>
+        <w:tc>
+          <w:tcPr>
+            <w:tcW w:w="576" w:type="dxa"/>
+            <w:shd w:val="clear" w:color="auto" w:fill="auto"/>
+            <w:noWrap/>
+            <w:vAlign w:val="bottom"/>
+          </w:tcPr>
+          <w:p>
+            <w:pPr>
+              <w:jc w:val="center"/>
+              <w:rPr>
+                <w:rFonts w:ascii="Geʾez Manuscript Zemen Regular" w:hAnsi="Geʾez Manuscript Zemen Regular" w:cs="Geʾez Manuscript Zemen Regular"/>
+                <w:sz w:val="32"/>
+                <w:szCs w:val="32"/>
+              </w:rPr>
+            </w:pPr>
+          </w:p>
+        </w:tc>
+        <w:tc>
+          <w:tcPr>
+            <w:tcW w:w="576" w:type="dxa"/>
+            <w:shd w:val="clear" w:color="auto" w:fill="auto"/>
+            <w:noWrap/>
+            <w:vAlign w:val="bottom"/>
+          </w:tcPr>
+          <w:p>
+            <w:pPr>
+              <w:jc w:val="center"/>
+              <w:rPr>
+                <w:rFonts w:ascii="Geʾez Manuscript Zemen Regular" w:hAnsi="Geʾez Manuscript Zemen Regular" w:cs="Geʾez Manuscript Zemen Regular"/>
+                <w:sz w:val="32"/>
+                <w:szCs w:val="32"/>
+              </w:rPr>
+            </w:pPr>
+          </w:p>
+        </w:tc>
+        <w:tc>
+          <w:tcPr>
+            <w:tcW w:w="576" w:type="dxa"/>
+            <w:shd w:val="clear" w:color="auto" w:fill="auto"/>
+            <w:noWrap/>
+            <w:vAlign w:val="bottom"/>
+          </w:tcPr>
+          <w:p>
+            <w:pPr>
+              <w:jc w:val="center"/>
+              <w:rPr>
+                <w:rFonts w:ascii="Geʾez Manuscript Zemen Regular" w:hAnsi="Geʾez Manuscript Zemen Regular" w:cs="Geʾez Manuscript Zemen Regular"/>
+                <w:sz w:val="32"/>
+                <w:szCs w:val="32"/>
+              </w:rPr>
+            </w:pPr>
+          </w:p>
+        </w:tc>
+        <w:tc>
+          <w:tcPr>
+            <w:tcW w:w="576" w:type="dxa"/>
+            <w:shd w:val="clear" w:color="auto" w:fill="auto"/>
+            <w:noWrap/>
+            <w:vAlign w:val="bottom"/>
+          </w:tcPr>
+          <w:p>
+            <w:pPr>
+              <w:jc w:val="center"/>
+              <w:rPr>
+                <w:rFonts w:ascii="Geʾez Manuscript Zemen Regular" w:hAnsi="Geʾez Manuscript Zemen Regular" w:cs="Geʾez Manuscript Zemen Regular"/>
+                <w:sz w:val="32"/>
+                <w:szCs w:val="32"/>
+              </w:rPr>
+            </w:pPr>
+          </w:p>
+        </w:tc>
+        <w:tc>
+          <w:tcPr>
+            <w:tcW w:w="576" w:type="dxa"/>
+            <w:shd w:val="clear" w:color="auto" w:fill="auto"/>
+            <w:noWrap/>
+            <w:vAlign w:val="bottom"/>
+          </w:tcPr>
+          <w:p>
+            <w:pPr>
+              <w:jc w:val="center"/>
+              <w:rPr>
+                <w:rFonts w:ascii="Geʾez Manuscript Zemen Regular" w:hAnsi="Geʾez Manuscript Zemen Regular" w:cs="Geʾez Manuscript Zemen Regular"/>
+                <w:sz w:val="32"/>
+                <w:szCs w:val="32"/>
+              </w:rPr>
+            </w:pPr>
+          </w:p>
+        </w:tc>
+        <w:tc>
+          <w:tcPr>
+            <w:tcW w:w="576" w:type="dxa"/>
+            <w:shd w:val="clear" w:color="auto" w:fill="auto"/>
+            <w:noWrap/>
+            <w:vAlign w:val="bottom"/>
+          </w:tcPr>
+          <w:p>
+            <w:pPr>
               <w:jc w:val="center"/>
               <w:rPr>
                 <w:rFonts w:ascii="Geʾez Manuscript Zemen Regular" w:hAnsi="Geʾez Manuscript Zemen Regular" w:cs="Geʾez Manuscript Zemen Regular"/>
@@ -9284,7 +9856,6 @@
             <w:shd w:val="clear" w:color="auto" w:fill="auto"/>
             <w:noWrap/>
             <w:vAlign w:val="bottom"/>
-            <w:hideMark/>
           </w:tcPr>
           <w:p>
             <w:pPr>
@@ -16407,7 +16978,6 @@
                 <w:sz w:val="28"/>
                 <w:szCs w:val="28"/>
               </w:rPr>
-              <w:lastRenderedPageBreak/>
               <w:t></w:t>
             </w:r>
           </w:p>
@@ -25010,6 +25580,7 @@
                 <w:sz w:val="28"/>
                 <w:szCs w:val="28"/>
               </w:rPr>
+              <w:lastRenderedPageBreak/>
               <w:t></w:t>
             </w:r>
           </w:p>

</xml_diff>